<commit_message>
Section 1: Motivation, Solution, Use Cases added.
</commit_message>
<xml_diff>
--- a/written/cs446-d4_KAZE_Visitor-Pattern.docx
+++ b/written/cs446-d4_KAZE_Visitor-Pattern.docx
@@ -4,15 +4,216 @@
   <w:body>
     <w:p>
       <w:pPr>
-        <w:pStyle w:val="Heading1"/>
-        <w:rPr>
-          <w:rFonts w:ascii="Times New Roman" w:hAnsi="Times New Roman" w:cs="Times New Roman"/>
-          <w:sz w:val="24"/>
-          <w:szCs w:val="24"/>
-        </w:rPr>
+        <w:pStyle w:val="Heading2"/>
       </w:pPr>
       <w:r>
         <w:t>1.0 Motivation</w:t>
+      </w:r>
+    </w:p>
+    <w:p>
+      <w:pPr>
+        <w:spacing w:after="0" w:line="240" w:lineRule="auto"/>
+        <w:rPr>
+          <w:rFonts w:ascii="Arial" w:eastAsia="Times New Roman" w:hAnsi="Arial" w:cs="Arial"/>
+          <w:color w:val="000000"/>
+        </w:rPr>
+      </w:pPr>
+      <w:r>
+        <w:rPr>
+          <w:rFonts w:ascii="Arial" w:eastAsia="Times New Roman" w:hAnsi="Arial" w:cs="Arial"/>
+          <w:color w:val="000000"/>
+        </w:rPr>
+        <w:t>It is easy to make mistakes when adding a new operation (i.e. taxes calculation) to many different element classes, especially if some of the element classes implement the operation slightly differently (i.e. necessities, tobacco, alcohol).</w:t>
+      </w:r>
+    </w:p>
+    <w:p>
+      <w:pPr>
+        <w:spacing w:after="0" w:line="240" w:lineRule="auto"/>
+        <w:rPr>
+          <w:rFonts w:ascii="Arial" w:eastAsia="Times New Roman" w:hAnsi="Arial" w:cs="Arial"/>
+          <w:color w:val="000000"/>
+        </w:rPr>
+      </w:pPr>
+    </w:p>
+    <w:p>
+      <w:pPr>
+        <w:spacing w:after="0" w:line="240" w:lineRule="auto"/>
+        <w:rPr>
+          <w:rFonts w:ascii="Arial" w:eastAsia="Times New Roman" w:hAnsi="Arial" w:cs="Arial"/>
+          <w:color w:val="000000"/>
+        </w:rPr>
+      </w:pPr>
+      <w:r>
+        <w:rPr>
+          <w:rFonts w:ascii="Arial" w:eastAsia="Times New Roman" w:hAnsi="Arial" w:cs="Arial"/>
+          <w:color w:val="000000"/>
+        </w:rPr>
+        <w:t>When the operation needs to be modified (i.e. holiday has different tax rates), developers need to modify every single element class. This makes it more difficult to maintain as the number of affected classes increases.</w:t>
+      </w:r>
+    </w:p>
+    <w:p>
+      <w:pPr>
+        <w:spacing w:after="0" w:line="240" w:lineRule="auto"/>
+        <w:rPr>
+          <w:rFonts w:ascii="Arial" w:eastAsia="Times New Roman" w:hAnsi="Arial" w:cs="Arial"/>
+          <w:color w:val="000000"/>
+        </w:rPr>
+      </w:pPr>
+    </w:p>
+    <w:p>
+      <w:pPr>
+        <w:pStyle w:val="Heading2"/>
+      </w:pPr>
+      <w:r>
+        <w:t xml:space="preserve">1.1 </w:t>
+      </w:r>
+      <w:r>
+        <w:t>Solutions</w:t>
+      </w:r>
+    </w:p>
+    <w:p>
+      <w:pPr>
+        <w:spacing w:after="0" w:line="240" w:lineRule="auto"/>
+        <w:rPr>
+          <w:rFonts w:ascii="Arial" w:eastAsia="Times New Roman" w:hAnsi="Arial" w:cs="Arial"/>
+          <w:color w:val="000000"/>
+        </w:rPr>
+      </w:pPr>
+      <w:r>
+        <w:rPr>
+          <w:rFonts w:ascii="Arial" w:eastAsia="Times New Roman" w:hAnsi="Arial" w:cs="Arial"/>
+          <w:color w:val="000000"/>
+        </w:rPr>
+        <w:t xml:space="preserve">The visitor pattern resolves the aforementioned issue by housing the new operation in a separate visitor class (i.e. Taxes class). For each different element class (i.e. necessities, tobacco, alcohol), the visitor class will have a separate function that only accepts their data type. </w:t>
+      </w:r>
+    </w:p>
+    <w:p>
+      <w:pPr>
+        <w:spacing w:after="0" w:line="240" w:lineRule="auto"/>
+        <w:rPr>
+          <w:rFonts w:ascii="Arial" w:eastAsia="Times New Roman" w:hAnsi="Arial" w:cs="Arial"/>
+          <w:color w:val="000000"/>
+        </w:rPr>
+      </w:pPr>
+    </w:p>
+    <w:p>
+      <w:pPr>
+        <w:spacing w:after="0" w:line="240" w:lineRule="auto"/>
+        <w:rPr>
+          <w:rFonts w:ascii="Arial" w:eastAsia="Times New Roman" w:hAnsi="Arial" w:cs="Arial"/>
+          <w:color w:val="000000"/>
+        </w:rPr>
+      </w:pPr>
+      <w:r>
+        <w:rPr>
+          <w:rFonts w:ascii="Arial" w:eastAsia="Times New Roman" w:hAnsi="Arial" w:cs="Arial"/>
+          <w:color w:val="000000"/>
+        </w:rPr>
+        <w:t>The element classes virtually add the relevant function (i.e. taxes calculation function) from the visitor class by accepting a visitor, and calling the function in the visitor that corresponds to their type.</w:t>
+      </w:r>
+    </w:p>
+    <w:p>
+      <w:pPr>
+        <w:spacing w:after="0" w:line="240" w:lineRule="auto"/>
+        <w:rPr>
+          <w:rFonts w:ascii="Arial" w:eastAsia="Times New Roman" w:hAnsi="Arial" w:cs="Arial"/>
+          <w:color w:val="000000"/>
+        </w:rPr>
+      </w:pPr>
+    </w:p>
+    <w:p>
+      <w:pPr>
+        <w:pStyle w:val="Heading2"/>
+      </w:pPr>
+      <w:r>
+        <w:t xml:space="preserve">1.2 </w:t>
+      </w:r>
+      <w:r>
+        <w:t>Intended Use Cases</w:t>
+      </w:r>
+    </w:p>
+    <w:p>
+      <w:pPr>
+        <w:pStyle w:val="ListParagraph"/>
+        <w:numPr>
+          <w:ilvl w:val="0"/>
+          <w:numId w:val="5"/>
+        </w:numPr>
+        <w:spacing w:after="0" w:line="240" w:lineRule="auto"/>
+        <w:rPr>
+          <w:rFonts w:ascii="Arial" w:eastAsia="Times New Roman" w:hAnsi="Arial" w:cs="Arial"/>
+          <w:color w:val="000000"/>
+        </w:rPr>
+      </w:pPr>
+      <w:r>
+        <w:rPr>
+          <w:rFonts w:ascii="Arial" w:eastAsia="Times New Roman" w:hAnsi="Arial" w:cs="Arial"/>
+          <w:color w:val="000000"/>
+        </w:rPr>
+        <w:t>When many unrelated operations on an object structure are required</w:t>
+      </w:r>
+    </w:p>
+    <w:p>
+      <w:pPr>
+        <w:pStyle w:val="ListParagraph"/>
+        <w:numPr>
+          <w:ilvl w:val="0"/>
+          <w:numId w:val="5"/>
+        </w:numPr>
+        <w:spacing w:after="0" w:line="240" w:lineRule="auto"/>
+        <w:rPr>
+          <w:rFonts w:ascii="Arial" w:eastAsia="Times New Roman" w:hAnsi="Arial" w:cs="Arial"/>
+          <w:color w:val="000000"/>
+        </w:rPr>
+      </w:pPr>
+      <w:r>
+        <w:rPr>
+          <w:rFonts w:ascii="Arial" w:eastAsia="Times New Roman" w:hAnsi="Arial" w:cs="Arial"/>
+          <w:color w:val="000000"/>
+        </w:rPr>
+        <w:t>When new operations are added frequently</w:t>
+      </w:r>
+    </w:p>
+    <w:p>
+      <w:pPr>
+        <w:pStyle w:val="ListParagraph"/>
+        <w:numPr>
+          <w:ilvl w:val="0"/>
+          <w:numId w:val="5"/>
+        </w:numPr>
+        <w:spacing w:after="0" w:line="240" w:lineRule="auto"/>
+        <w:rPr>
+          <w:rFonts w:ascii="Arial" w:eastAsia="Times New Roman" w:hAnsi="Arial" w:cs="Arial"/>
+          <w:color w:val="000000"/>
+        </w:rPr>
+      </w:pPr>
+      <w:r>
+        <w:rPr>
+          <w:rFonts w:ascii="Arial" w:eastAsia="Times New Roman" w:hAnsi="Arial" w:cs="Arial"/>
+          <w:color w:val="000000"/>
+        </w:rPr>
+        <w:t>When existing operations may be changed frequently</w:t>
+      </w:r>
+    </w:p>
+    <w:p>
+      <w:pPr>
+        <w:pStyle w:val="ListParagraph"/>
+        <w:numPr>
+          <w:ilvl w:val="0"/>
+          <w:numId w:val="5"/>
+        </w:numPr>
+        <w:spacing w:after="0" w:line="240" w:lineRule="auto"/>
+        <w:rPr>
+          <w:rFonts w:ascii="Arial" w:eastAsia="Times New Roman" w:hAnsi="Arial" w:cs="Arial"/>
+          <w:color w:val="000000"/>
+        </w:rPr>
+      </w:pPr>
+      <w:r>
+        <w:rPr>
+          <w:rFonts w:ascii="Arial" w:eastAsia="Times New Roman" w:hAnsi="Arial" w:cs="Arial"/>
+          <w:color w:val="000000"/>
+        </w:rPr>
+        <w:t>When the developers would like to have functions related to a single type of operation in a single class for better maintainability</w:t>
       </w:r>
     </w:p>
     <w:p>
@@ -24,293 +225,20 @@
           <w:szCs w:val="24"/>
         </w:rPr>
       </w:pPr>
-      <w:bookmarkStart w:id="0" w:name="_GoBack"/>
-      <w:bookmarkEnd w:id="0"/>
-      <w:r>
-        <w:rPr>
-          <w:rFonts w:ascii="Arial" w:eastAsia="Times New Roman" w:hAnsi="Arial" w:cs="Arial"/>
-          <w:color w:val="000000"/>
-        </w:rPr>
+    </w:p>
+    <w:p>
+      <w:pPr>
+        <w:pStyle w:val="Heading2"/>
+      </w:pPr>
+      <w:r>
+        <w:t>2.0</w:t>
+      </w:r>
+      <w:r>
         <w:t xml:space="preserve"> </w:t>
       </w:r>
       <w:r>
-        <w:rPr>
-          <w:rFonts w:ascii="Arial" w:eastAsia="Times New Roman" w:hAnsi="Arial" w:cs="Arial"/>
-          <w:color w:val="000000"/>
-        </w:rPr>
-        <w:t>(Eric)</w:t>
-      </w:r>
-    </w:p>
-    <w:p>
-      <w:pPr>
-        <w:spacing w:after="0" w:line="240" w:lineRule="auto"/>
-        <w:rPr>
-          <w:rFonts w:ascii="Times New Roman" w:eastAsia="Times New Roman" w:hAnsi="Times New Roman" w:cs="Times New Roman"/>
-          <w:sz w:val="24"/>
-          <w:szCs w:val="24"/>
-        </w:rPr>
-      </w:pPr>
-      <w:r>
-        <w:rPr>
-          <w:rFonts w:ascii="Arial" w:eastAsia="Times New Roman" w:hAnsi="Arial" w:cs="Arial"/>
-          <w:color w:val="000000"/>
-        </w:rPr>
-        <w:t>- Have a purpose/motivation? -&gt; what is the problem abstractly</w:t>
-      </w:r>
-    </w:p>
-    <w:p>
-      <w:pPr>
-        <w:spacing w:after="0" w:line="240" w:lineRule="auto"/>
-        <w:rPr>
-          <w:rFonts w:ascii="Times New Roman" w:eastAsia="Times New Roman" w:hAnsi="Times New Roman" w:cs="Times New Roman"/>
-          <w:sz w:val="24"/>
-          <w:szCs w:val="24"/>
-        </w:rPr>
-      </w:pPr>
-      <w:r>
-        <w:rPr>
-          <w:rFonts w:ascii="Arial" w:eastAsia="Times New Roman" w:hAnsi="Arial" w:cs="Arial"/>
-          <w:color w:val="000000"/>
-        </w:rPr>
-        <w:tab/>
-        <w:t>Problems:</w:t>
-      </w:r>
-    </w:p>
-    <w:p>
-      <w:pPr>
-        <w:spacing w:after="0" w:line="240" w:lineRule="auto"/>
-        <w:rPr>
-          <w:rFonts w:ascii="Times New Roman" w:eastAsia="Times New Roman" w:hAnsi="Times New Roman" w:cs="Times New Roman"/>
-          <w:sz w:val="24"/>
-          <w:szCs w:val="24"/>
-        </w:rPr>
-      </w:pPr>
-      <w:r>
-        <w:rPr>
-          <w:rFonts w:ascii="Arial" w:eastAsia="Times New Roman" w:hAnsi="Arial" w:cs="Arial"/>
-          <w:color w:val="000000"/>
-        </w:rPr>
-        <w:tab/>
-        <w:t>- if a class consists of many unrelated subclasses, and needs new operations added to it frequently, or modify its operations frequently, then it can become difficult to maintain</w:t>
-      </w:r>
-    </w:p>
-    <w:p>
-      <w:pPr>
-        <w:spacing w:after="0" w:line="240" w:lineRule="auto"/>
-        <w:rPr>
-          <w:rFonts w:ascii="Times New Roman" w:eastAsia="Times New Roman" w:hAnsi="Times New Roman" w:cs="Times New Roman"/>
-          <w:sz w:val="24"/>
-          <w:szCs w:val="24"/>
-        </w:rPr>
-      </w:pPr>
-      <w:r>
-        <w:rPr>
-          <w:rFonts w:ascii="Arial" w:eastAsia="Times New Roman" w:hAnsi="Arial" w:cs="Arial"/>
-          <w:color w:val="000000"/>
-        </w:rPr>
-        <w:tab/>
-        <w:t>- you would have to modify each child of the parent class to add the new operation</w:t>
-      </w:r>
-    </w:p>
-    <w:p>
-      <w:pPr>
-        <w:spacing w:after="0" w:line="240" w:lineRule="auto"/>
-        <w:rPr>
-          <w:rFonts w:ascii="Times New Roman" w:eastAsia="Times New Roman" w:hAnsi="Times New Roman" w:cs="Times New Roman"/>
-          <w:sz w:val="24"/>
-          <w:szCs w:val="24"/>
-        </w:rPr>
-      </w:pPr>
-    </w:p>
-    <w:p>
-      <w:pPr>
-        <w:spacing w:after="0" w:line="240" w:lineRule="auto"/>
-        <w:rPr>
-          <w:rFonts w:ascii="Times New Roman" w:eastAsia="Times New Roman" w:hAnsi="Times New Roman" w:cs="Times New Roman"/>
-          <w:sz w:val="24"/>
-          <w:szCs w:val="24"/>
-        </w:rPr>
-      </w:pPr>
-      <w:r>
-        <w:rPr>
-          <w:rFonts w:ascii="Arial" w:eastAsia="Times New Roman" w:hAnsi="Arial" w:cs="Arial"/>
-          <w:color w:val="000000"/>
-        </w:rPr>
-        <w:t>Solution:</w:t>
-      </w:r>
-    </w:p>
-    <w:p>
-      <w:pPr>
-        <w:spacing w:after="0" w:line="240" w:lineRule="auto"/>
-        <w:rPr>
-          <w:rFonts w:ascii="Times New Roman" w:eastAsia="Times New Roman" w:hAnsi="Times New Roman" w:cs="Times New Roman"/>
-          <w:sz w:val="24"/>
-          <w:szCs w:val="24"/>
-        </w:rPr>
-      </w:pPr>
-      <w:r>
-        <w:rPr>
-          <w:rFonts w:ascii="Arial" w:eastAsia="Times New Roman" w:hAnsi="Arial" w:cs="Arial"/>
-          <w:color w:val="000000"/>
-        </w:rPr>
-        <w:tab/>
-        <w:t>- have a separate class to house and implement the new operation</w:t>
-      </w:r>
-    </w:p>
-    <w:p>
-      <w:pPr>
-        <w:spacing w:after="0" w:line="240" w:lineRule="auto"/>
-        <w:rPr>
-          <w:rFonts w:ascii="Times New Roman" w:eastAsia="Times New Roman" w:hAnsi="Times New Roman" w:cs="Times New Roman"/>
-          <w:sz w:val="24"/>
-          <w:szCs w:val="24"/>
-        </w:rPr>
-      </w:pPr>
-      <w:r>
-        <w:rPr>
-          <w:rFonts w:ascii="Arial" w:eastAsia="Times New Roman" w:hAnsi="Arial" w:cs="Arial"/>
-          <w:color w:val="000000"/>
-        </w:rPr>
-        <w:tab/>
-        <w:t>- this is called the visitor class</w:t>
-      </w:r>
-    </w:p>
-    <w:p>
-      <w:pPr>
-        <w:spacing w:after="0" w:line="240" w:lineRule="auto"/>
-        <w:rPr>
-          <w:rFonts w:ascii="Times New Roman" w:eastAsia="Times New Roman" w:hAnsi="Times New Roman" w:cs="Times New Roman"/>
-          <w:sz w:val="24"/>
-          <w:szCs w:val="24"/>
-        </w:rPr>
-      </w:pPr>
-      <w:r>
-        <w:rPr>
-          <w:rFonts w:ascii="Arial" w:eastAsia="Times New Roman" w:hAnsi="Arial" w:cs="Arial"/>
-          <w:color w:val="000000"/>
-        </w:rPr>
-        <w:tab/>
-        <w:t>- it will accept all children of the object class and can treat them differently</w:t>
-      </w:r>
-    </w:p>
-    <w:p>
-      <w:pPr>
-        <w:spacing w:after="0" w:line="240" w:lineRule="auto"/>
-        <w:rPr>
-          <w:rFonts w:ascii="Times New Roman" w:eastAsia="Times New Roman" w:hAnsi="Times New Roman" w:cs="Times New Roman"/>
-          <w:sz w:val="24"/>
-          <w:szCs w:val="24"/>
-        </w:rPr>
-      </w:pPr>
-    </w:p>
-    <w:p>
-      <w:pPr>
-        <w:spacing w:after="0" w:line="240" w:lineRule="auto"/>
-        <w:rPr>
-          <w:rFonts w:ascii="Times New Roman" w:eastAsia="Times New Roman" w:hAnsi="Times New Roman" w:cs="Times New Roman"/>
-          <w:sz w:val="24"/>
-          <w:szCs w:val="24"/>
-        </w:rPr>
-      </w:pPr>
-      <w:r>
-        <w:rPr>
-          <w:rFonts w:ascii="Arial" w:eastAsia="Times New Roman" w:hAnsi="Arial" w:cs="Arial"/>
-          <w:color w:val="000000"/>
-        </w:rPr>
-        <w:t>- Intended use case? -&gt; what are some examples</w:t>
-      </w:r>
-    </w:p>
-    <w:p>
-      <w:pPr>
-        <w:spacing w:after="0" w:line="240" w:lineRule="auto"/>
-        <w:rPr>
-          <w:rFonts w:ascii="Times New Roman" w:eastAsia="Times New Roman" w:hAnsi="Times New Roman" w:cs="Times New Roman"/>
-          <w:sz w:val="24"/>
-          <w:szCs w:val="24"/>
-        </w:rPr>
-      </w:pPr>
-      <w:r>
-        <w:rPr>
-          <w:rFonts w:ascii="Arial" w:eastAsia="Times New Roman" w:hAnsi="Arial" w:cs="Arial"/>
-          <w:color w:val="000000"/>
-        </w:rPr>
-        <w:tab/>
-        <w:t>- will uses taxes to explain above</w:t>
-      </w:r>
-    </w:p>
-    <w:p>
-      <w:pPr>
-        <w:spacing w:after="0" w:line="240" w:lineRule="auto"/>
-        <w:rPr>
-          <w:rFonts w:ascii="Times New Roman" w:eastAsia="Times New Roman" w:hAnsi="Times New Roman" w:cs="Times New Roman"/>
-          <w:sz w:val="24"/>
-          <w:szCs w:val="24"/>
-        </w:rPr>
-      </w:pPr>
-    </w:p>
-    <w:p>
-      <w:pPr>
-        <w:spacing w:after="0" w:line="240" w:lineRule="auto"/>
-        <w:rPr>
-          <w:rFonts w:ascii="Times New Roman" w:eastAsia="Times New Roman" w:hAnsi="Times New Roman" w:cs="Times New Roman"/>
-          <w:sz w:val="24"/>
-          <w:szCs w:val="24"/>
-        </w:rPr>
-      </w:pPr>
-      <w:r>
-        <w:rPr>
-          <w:rFonts w:ascii="Arial" w:eastAsia="Times New Roman" w:hAnsi="Arial" w:cs="Arial"/>
-          <w:color w:val="000000"/>
-        </w:rPr>
-        <w:tab/>
-        <w:t>- many unrelated operations on an object structure are required</w:t>
-      </w:r>
-    </w:p>
-    <w:p>
-      <w:pPr>
-        <w:spacing w:after="0" w:line="240" w:lineRule="auto"/>
-        <w:rPr>
-          <w:rFonts w:ascii="Times New Roman" w:eastAsia="Times New Roman" w:hAnsi="Times New Roman" w:cs="Times New Roman"/>
-          <w:sz w:val="24"/>
-          <w:szCs w:val="24"/>
-        </w:rPr>
-      </w:pPr>
-      <w:r>
-        <w:rPr>
-          <w:rFonts w:ascii="Arial" w:eastAsia="Times New Roman" w:hAnsi="Arial" w:cs="Arial"/>
-          <w:color w:val="000000"/>
-        </w:rPr>
-        <w:tab/>
-        <w:t>- new operations are added frequently</w:t>
-      </w:r>
-    </w:p>
-    <w:p>
-      <w:pPr>
-        <w:spacing w:after="0" w:line="240" w:lineRule="auto"/>
-        <w:rPr>
-          <w:rFonts w:ascii="Times New Roman" w:eastAsia="Times New Roman" w:hAnsi="Times New Roman" w:cs="Times New Roman"/>
-          <w:sz w:val="24"/>
-          <w:szCs w:val="24"/>
-        </w:rPr>
-      </w:pPr>
-      <w:r>
-        <w:rPr>
-          <w:rFonts w:ascii="Arial" w:eastAsia="Times New Roman" w:hAnsi="Arial" w:cs="Arial"/>
-          <w:color w:val="000000"/>
-        </w:rPr>
-        <w:tab/>
-        <w:t>- a class has many children with shared functions, but would like to have the functions maintained and managed in a single location</w:t>
-      </w:r>
-    </w:p>
-    <w:p>
-      <w:pPr>
-        <w:spacing w:after="240" w:line="240" w:lineRule="auto"/>
-        <w:rPr>
-          <w:rFonts w:ascii="Times New Roman" w:eastAsia="Times New Roman" w:hAnsi="Times New Roman" w:cs="Times New Roman"/>
-          <w:sz w:val="24"/>
-          <w:szCs w:val="24"/>
-        </w:rPr>
-      </w:pPr>
+        <w:t>Topology</w:t>
+      </w:r>
     </w:p>
     <w:p>
       <w:pPr>
@@ -423,23 +351,7 @@
           <w:rFonts w:ascii="Arial" w:eastAsia="Times New Roman" w:hAnsi="Arial" w:cs="Arial"/>
           <w:color w:val="000000"/>
         </w:rPr>
-        <w:t xml:space="preserve">A </w:t>
-      </w:r>
-      <w:proofErr w:type="spellStart"/>
-      <w:r>
-        <w:rPr>
-          <w:rFonts w:ascii="Arial" w:eastAsia="Times New Roman" w:hAnsi="Arial" w:cs="Arial"/>
-          <w:color w:val="000000"/>
-        </w:rPr>
-        <w:t>visitable</w:t>
-      </w:r>
-      <w:proofErr w:type="spellEnd"/>
-      <w:r>
-        <w:rPr>
-          <w:rFonts w:ascii="Arial" w:eastAsia="Times New Roman" w:hAnsi="Arial" w:cs="Arial"/>
-          <w:color w:val="000000"/>
-        </w:rPr>
-        <w:t xml:space="preserve"> class that provides an Accept() method which accepts a visitor.</w:t>
+        <w:t>A visitable class that provides an Accept() method which accepts a visitor.</w:t>
       </w:r>
     </w:p>
     <w:p>
@@ -468,27 +380,7 @@
           <w:bCs/>
           <w:color w:val="000000"/>
         </w:rPr>
-        <w:t xml:space="preserve">- Specific structure or runtime </w:t>
-      </w:r>
-      <w:proofErr w:type="spellStart"/>
-      <w:r>
-        <w:rPr>
-          <w:rFonts w:ascii="Arial" w:eastAsia="Times New Roman" w:hAnsi="Arial" w:cs="Arial"/>
-          <w:b/>
-          <w:bCs/>
-          <w:color w:val="000000"/>
-        </w:rPr>
-        <w:t>behaviour</w:t>
-      </w:r>
-      <w:proofErr w:type="spellEnd"/>
-      <w:r>
-        <w:rPr>
-          <w:rFonts w:ascii="Arial" w:eastAsia="Times New Roman" w:hAnsi="Arial" w:cs="Arial"/>
-          <w:b/>
-          <w:bCs/>
-          <w:color w:val="000000"/>
-        </w:rPr>
-        <w:t>?</w:t>
+        <w:t>- Specific structure or runtime behaviour?</w:t>
       </w:r>
     </w:p>
     <w:p>
@@ -584,7 +476,7 @@
     </w:p>
     <w:p>
       <w:pPr>
-        <w:spacing w:after="240" w:line="240" w:lineRule="auto"/>
+        <w:pStyle w:val="Heading2"/>
         <w:rPr>
           <w:rFonts w:ascii="Times New Roman" w:eastAsia="Times New Roman" w:hAnsi="Times New Roman" w:cs="Times New Roman"/>
           <w:sz w:val="24"/>
@@ -592,20 +484,13 @@
         </w:rPr>
       </w:pPr>
       <w:r>
-        <w:rPr>
-          <w:rFonts w:ascii="Times New Roman" w:eastAsia="Times New Roman" w:hAnsi="Times New Roman" w:cs="Times New Roman"/>
-          <w:sz w:val="24"/>
-          <w:szCs w:val="24"/>
-        </w:rPr>
-        <w:br/>
-      </w:r>
-      <w:r>
-        <w:rPr>
-          <w:rFonts w:ascii="Times New Roman" w:eastAsia="Times New Roman" w:hAnsi="Times New Roman" w:cs="Times New Roman"/>
-          <w:sz w:val="24"/>
-          <w:szCs w:val="24"/>
-        </w:rPr>
-        <w:br/>
+        <w:t>3</w:t>
+      </w:r>
+      <w:r>
+        <w:t xml:space="preserve">.0 </w:t>
+      </w:r>
+      <w:r>
+        <w:t>Consequences</w:t>
       </w:r>
     </w:p>
     <w:p>
@@ -680,39 +565,7 @@
           <w:rFonts w:ascii="Arial" w:eastAsia="Times New Roman" w:hAnsi="Arial" w:cs="Arial"/>
           <w:color w:val="000000"/>
         </w:rPr>
-        <w:t xml:space="preserve">If logic of operations in </w:t>
-      </w:r>
-      <w:proofErr w:type="spellStart"/>
-      <w:r>
-        <w:rPr>
-          <w:rFonts w:ascii="Arial" w:eastAsia="Times New Roman" w:hAnsi="Arial" w:cs="Arial"/>
-          <w:color w:val="000000"/>
-        </w:rPr>
-        <w:t>visitable</w:t>
-      </w:r>
-      <w:proofErr w:type="spellEnd"/>
-      <w:r>
-        <w:rPr>
-          <w:rFonts w:ascii="Arial" w:eastAsia="Times New Roman" w:hAnsi="Arial" w:cs="Arial"/>
-          <w:color w:val="000000"/>
-        </w:rPr>
-        <w:t xml:space="preserve"> items changes </w:t>
-      </w:r>
-      <w:proofErr w:type="spellStart"/>
-      <w:r>
-        <w:rPr>
-          <w:rFonts w:ascii="Arial" w:eastAsia="Times New Roman" w:hAnsi="Arial" w:cs="Arial"/>
-          <w:color w:val="000000"/>
-        </w:rPr>
-        <w:t>ie</w:t>
-      </w:r>
-      <w:proofErr w:type="spellEnd"/>
-      <w:r>
-        <w:rPr>
-          <w:rFonts w:ascii="Arial" w:eastAsia="Times New Roman" w:hAnsi="Arial" w:cs="Arial"/>
-          <w:color w:val="000000"/>
-        </w:rPr>
-        <w:t>, we want to handle them differently, we only need to modify code in the concrete visitor visit methods.</w:t>
+        <w:t>If logic of operations in visitable items changes ie, we want to handle them differently, we only need to modify code in the concrete visitor visit methods.</w:t>
       </w:r>
     </w:p>
     <w:p>
@@ -733,23 +586,7 @@
           <w:rFonts w:ascii="Arial" w:eastAsia="Times New Roman" w:hAnsi="Arial" w:cs="Arial"/>
           <w:color w:val="000000"/>
         </w:rPr>
-        <w:t xml:space="preserve">Visitors can have and maintain state relating to the different </w:t>
-      </w:r>
-      <w:proofErr w:type="spellStart"/>
-      <w:r>
-        <w:rPr>
-          <w:rFonts w:ascii="Arial" w:eastAsia="Times New Roman" w:hAnsi="Arial" w:cs="Arial"/>
-          <w:color w:val="000000"/>
-        </w:rPr>
-        <w:t>visitable</w:t>
-      </w:r>
-      <w:proofErr w:type="spellEnd"/>
-      <w:r>
-        <w:rPr>
-          <w:rFonts w:ascii="Arial" w:eastAsia="Times New Roman" w:hAnsi="Arial" w:cs="Arial"/>
-          <w:color w:val="000000"/>
-        </w:rPr>
-        <w:t xml:space="preserve"> items they visit</w:t>
+        <w:t>Visitors can have and maintain state relating to the different visitable items they visit</w:t>
       </w:r>
     </w:p>
     <w:p>
@@ -770,39 +607,7 @@
           <w:rFonts w:ascii="Arial" w:eastAsia="Times New Roman" w:hAnsi="Arial" w:cs="Arial"/>
           <w:color w:val="000000"/>
         </w:rPr>
-        <w:t xml:space="preserve">Adding new </w:t>
-      </w:r>
-      <w:proofErr w:type="spellStart"/>
-      <w:r>
-        <w:rPr>
-          <w:rFonts w:ascii="Arial" w:eastAsia="Times New Roman" w:hAnsi="Arial" w:cs="Arial"/>
-          <w:color w:val="000000"/>
-        </w:rPr>
-        <w:t>visitable</w:t>
-      </w:r>
-      <w:proofErr w:type="spellEnd"/>
-      <w:r>
-        <w:rPr>
-          <w:rFonts w:ascii="Arial" w:eastAsia="Times New Roman" w:hAnsi="Arial" w:cs="Arial"/>
-          <w:color w:val="000000"/>
-        </w:rPr>
-        <w:t xml:space="preserve"> items does not affect current </w:t>
-      </w:r>
-      <w:proofErr w:type="spellStart"/>
-      <w:r>
-        <w:rPr>
-          <w:rFonts w:ascii="Arial" w:eastAsia="Times New Roman" w:hAnsi="Arial" w:cs="Arial"/>
-          <w:color w:val="000000"/>
-        </w:rPr>
-        <w:t>visitable</w:t>
-      </w:r>
-      <w:proofErr w:type="spellEnd"/>
-      <w:r>
-        <w:rPr>
-          <w:rFonts w:ascii="Arial" w:eastAsia="Times New Roman" w:hAnsi="Arial" w:cs="Arial"/>
-          <w:color w:val="000000"/>
-        </w:rPr>
-        <w:t xml:space="preserve"> functionality</w:t>
+        <w:t>Adding new visitable items does not affect current visitable functionality</w:t>
       </w:r>
     </w:p>
     <w:p>
@@ -918,23 +723,7 @@
           <w:rFonts w:ascii="Arial" w:eastAsia="Times New Roman" w:hAnsi="Arial" w:cs="Arial"/>
           <w:color w:val="000000"/>
         </w:rPr>
-        <w:t xml:space="preserve">If a new </w:t>
-      </w:r>
-      <w:proofErr w:type="spellStart"/>
-      <w:r>
-        <w:rPr>
-          <w:rFonts w:ascii="Arial" w:eastAsia="Times New Roman" w:hAnsi="Arial" w:cs="Arial"/>
-          <w:color w:val="000000"/>
-        </w:rPr>
-        <w:t>visitable</w:t>
-      </w:r>
-      <w:proofErr w:type="spellEnd"/>
-      <w:r>
-        <w:rPr>
-          <w:rFonts w:ascii="Arial" w:eastAsia="Times New Roman" w:hAnsi="Arial" w:cs="Arial"/>
-          <w:color w:val="000000"/>
-        </w:rPr>
-        <w:t xml:space="preserve"> item is added, all the visitors need to implement its </w:t>
+        <w:t xml:space="preserve">If a new visitable item is added, all the visitors need to implement its </w:t>
       </w:r>
       <w:r>
         <w:rPr>
@@ -965,7 +754,7 @@
     </w:p>
     <w:p>
       <w:pPr>
-        <w:spacing w:after="0" w:line="240" w:lineRule="auto"/>
+        <w:pStyle w:val="Heading2"/>
         <w:rPr>
           <w:rFonts w:ascii="Times New Roman" w:eastAsia="Times New Roman" w:hAnsi="Times New Roman" w:cs="Times New Roman"/>
           <w:sz w:val="24"/>
@@ -973,11 +762,18 @@
         </w:rPr>
       </w:pPr>
       <w:r>
-        <w:rPr>
-          <w:rFonts w:ascii="Arial" w:eastAsia="Times New Roman" w:hAnsi="Arial" w:cs="Arial"/>
-          <w:color w:val="000000"/>
-        </w:rPr>
-        <w:t> - Improve / degrade NFPs discussed during architectural discussions? </w:t>
+        <w:t>4</w:t>
+      </w:r>
+      <w:r>
+        <w:t xml:space="preserve">.0 </w:t>
+      </w:r>
+      <w:r>
+        <w:t>Non-</w:t>
+      </w:r>
+      <w:bookmarkStart w:id="0" w:name="_GoBack"/>
+      <w:bookmarkEnd w:id="0"/>
+      <w:r>
+        <w:t>Functional Properties</w:t>
       </w:r>
     </w:p>
     <w:p>
@@ -989,6 +785,13 @@
           <w:szCs w:val="24"/>
         </w:rPr>
       </w:pPr>
+      <w:r>
+        <w:rPr>
+          <w:rFonts w:ascii="Arial" w:eastAsia="Times New Roman" w:hAnsi="Arial" w:cs="Arial"/>
+          <w:color w:val="000000"/>
+        </w:rPr>
+        <w:t> - Improve / degrade NFPs discussed during architectural discussions? </w:t>
+      </w:r>
     </w:p>
     <w:p>
       <w:pPr>
@@ -999,14 +802,6 @@
           <w:szCs w:val="24"/>
         </w:rPr>
       </w:pPr>
-      <w:r>
-        <w:rPr>
-          <w:rFonts w:ascii="Arial" w:eastAsia="Times New Roman" w:hAnsi="Arial" w:cs="Arial"/>
-          <w:color w:val="000000"/>
-        </w:rPr>
-        <w:lastRenderedPageBreak/>
-        <w:t>-Improves scalability in the case when new operations on classes are needed frequently, and the object structure consists of many unrelated classes. This is because it is inflexible to add new subclasses each time a new operation is required.</w:t>
-      </w:r>
     </w:p>
     <w:p>
       <w:pPr>
@@ -1022,39 +817,7 @@
           <w:rFonts w:ascii="Arial" w:eastAsia="Times New Roman" w:hAnsi="Arial" w:cs="Arial"/>
           <w:color w:val="000000"/>
         </w:rPr>
-        <w:t xml:space="preserve">-It can degrade maintainability in the case when we need to add new elements to an object’s structure. Once a new element is added, all existing visitors must be updated with the new method responsible for processing this new </w:t>
-      </w:r>
-      <w:proofErr w:type="spellStart"/>
-      <w:r>
-        <w:rPr>
-          <w:rFonts w:ascii="Arial" w:eastAsia="Times New Roman" w:hAnsi="Arial" w:cs="Arial"/>
-          <w:color w:val="000000"/>
-        </w:rPr>
-        <w:t>addition.In</w:t>
-      </w:r>
-      <w:proofErr w:type="spellEnd"/>
-      <w:r>
-        <w:rPr>
-          <w:rFonts w:ascii="Arial" w:eastAsia="Times New Roman" w:hAnsi="Arial" w:cs="Arial"/>
-          <w:color w:val="000000"/>
-        </w:rPr>
-        <w:t xml:space="preserve"> the case when we have multiple </w:t>
-      </w:r>
-      <w:proofErr w:type="spellStart"/>
-      <w:r>
-        <w:rPr>
-          <w:rFonts w:ascii="Arial" w:eastAsia="Times New Roman" w:hAnsi="Arial" w:cs="Arial"/>
-          <w:color w:val="000000"/>
-        </w:rPr>
-        <w:t>visitors,this</w:t>
-      </w:r>
-      <w:proofErr w:type="spellEnd"/>
-      <w:r>
-        <w:rPr>
-          <w:rFonts w:ascii="Arial" w:eastAsia="Times New Roman" w:hAnsi="Arial" w:cs="Arial"/>
-          <w:color w:val="000000"/>
-        </w:rPr>
-        <w:t xml:space="preserve"> update process can take some time. Furthermore, using the visitor pattern can cause the business logic of an object to be spread be spread all over visitor implementations.   </w:t>
+        <w:t>-Improves scalability in the case when new operations on classes are needed frequently, and the object structure consists of many unrelated classes. This is because it is inflexible to add new subclasses each time a new operation is required.</w:t>
       </w:r>
     </w:p>
     <w:p>
@@ -1071,6 +834,24 @@
           <w:rFonts w:ascii="Arial" w:eastAsia="Times New Roman" w:hAnsi="Arial" w:cs="Arial"/>
           <w:color w:val="000000"/>
         </w:rPr>
+        <w:lastRenderedPageBreak/>
+        <w:t>-It can degrade maintainability in the case when we need to add new elements to an object’s structure. Once a new element is added, all existing visitors must be updated with the new method responsible for processing this new addition.In the case when we have multiple visitors,this update process can take some time. Furthermore, using the visitor pattern can cause the business logic of an object to be spread be spread all over visitor implementations.   </w:t>
+      </w:r>
+    </w:p>
+    <w:p>
+      <w:pPr>
+        <w:spacing w:after="0" w:line="240" w:lineRule="auto"/>
+        <w:rPr>
+          <w:rFonts w:ascii="Times New Roman" w:eastAsia="Times New Roman" w:hAnsi="Times New Roman" w:cs="Times New Roman"/>
+          <w:sz w:val="24"/>
+          <w:szCs w:val="24"/>
+        </w:rPr>
+      </w:pPr>
+      <w:r>
+        <w:rPr>
+          <w:rFonts w:ascii="Arial" w:eastAsia="Times New Roman" w:hAnsi="Arial" w:cs="Arial"/>
+          <w:color w:val="000000"/>
+        </w:rPr>
         <w:t>-It degrades testability due to the extensive use of polymorphism and the fact that its implementation is based on double dispatch.</w:t>
       </w:r>
     </w:p>
@@ -1082,7 +863,9 @@
       </w:pPr>
     </w:p>
     <w:sectPr>
-      <w:headerReference w:type="first" r:id="rId7"/>
+      <w:footerReference w:type="default" r:id="rId7"/>
+      <w:headerReference w:type="first" r:id="rId8"/>
+      <w:footerReference w:type="first" r:id="rId9"/>
       <w:pgSz w:w="12240" w:h="15840"/>
       <w:pgMar w:top="1440" w:right="1440" w:bottom="1440" w:left="1440" w:header="540" w:footer="720" w:gutter="0"/>
       <w:cols w:space="720"/>
@@ -1116,6 +899,142 @@
     </w:p>
   </w:endnote>
 </w:endnotes>
+</file>
+
+<file path=word/footer1.xml><?xml version="1.0" encoding="utf-8"?>
+<w:ftr xmlns:wpc="http://schemas.microsoft.com/office/word/2010/wordprocessingCanvas" xmlns:cx="http://schemas.microsoft.com/office/drawing/2014/chartex" xmlns:cx1="http://schemas.microsoft.com/office/drawing/2015/9/8/chartex" xmlns:cx2="http://schemas.microsoft.com/office/drawing/2015/10/21/chartex" xmlns:cx3="http://schemas.microsoft.com/office/drawing/2016/5/9/chartex" xmlns:cx4="http://schemas.microsoft.com/office/drawing/2016/5/10/chartex" xmlns:cx5="http://schemas.microsoft.com/office/drawing/2016/5/11/chartex" xmlns:cx6="http://schemas.microsoft.com/office/drawing/2016/5/12/chartex" xmlns:cx7="http://schemas.microsoft.com/office/drawing/2016/5/13/chartex" xmlns:cx8="http://schemas.microsoft.com/office/drawing/2016/5/14/chartex" xmlns:mc="http://schemas.openxmlformats.org/markup-compatibility/2006" xmlns:aink="http://schemas.microsoft.com/office/drawing/2016/ink" xmlns:am3d="http://schemas.microsoft.com/office/drawing/2017/model3d" xmlns:o="urn:schemas-microsoft-com:office:office" xmlns:r="http://schemas.openxmlformats.org/officeDocument/2006/relationships" xmlns:m="http://schemas.openxmlformats.org/officeDocument/2006/math" xmlns:v="urn:schemas-microsoft-com:vml" xmlns:wp14="http://schemas.microsoft.com/office/word/2010/wordprocessingDrawing" xmlns:wp="http://schemas.openxmlformats.org/drawingml/2006/wordprocessingDrawing" xmlns:w10="urn:schemas-microsoft-com:office:word" xmlns:w="http://schemas.openxmlformats.org/wordprocessingml/2006/main" xmlns:w14="http://schemas.microsoft.com/office/word/2010/wordml" xmlns:w15="http://schemas.microsoft.com/office/word/2012/wordml" xmlns:w16cid="http://schemas.microsoft.com/office/word/2016/wordml/cid" xmlns:w16se="http://schemas.microsoft.com/office/word/2015/wordml/symex" xmlns:wpg="http://schemas.microsoft.com/office/word/2010/wordprocessingGroup" xmlns:wpi="http://schemas.microsoft.com/office/word/2010/wordprocessingInk" xmlns:wne="http://schemas.microsoft.com/office/word/2006/wordml" xmlns:wps="http://schemas.microsoft.com/office/word/2010/wordprocessingShape" mc:Ignorable="w14 w15 w16se w16cid wp14">
+  <w:sdt>
+    <w:sdtPr>
+      <w:id w:val="2097587492"/>
+      <w:docPartObj>
+        <w:docPartGallery w:val="Page Numbers (Bottom of Page)"/>
+        <w:docPartUnique/>
+      </w:docPartObj>
+    </w:sdtPr>
+    <w:sdtEndPr>
+      <w:rPr>
+        <w:rFonts w:ascii="Arial" w:hAnsi="Arial" w:cs="Arial"/>
+        <w:noProof/>
+      </w:rPr>
+    </w:sdtEndPr>
+    <w:sdtContent>
+      <w:p>
+        <w:pPr>
+          <w:pStyle w:val="Footer"/>
+          <w:jc w:val="center"/>
+          <w:rPr>
+            <w:rFonts w:ascii="Arial" w:hAnsi="Arial" w:cs="Arial"/>
+          </w:rPr>
+        </w:pPr>
+        <w:r>
+          <w:rPr>
+            <w:rFonts w:ascii="Arial" w:hAnsi="Arial" w:cs="Arial"/>
+          </w:rPr>
+          <w:fldChar w:fldCharType="begin"/>
+        </w:r>
+        <w:r>
+          <w:rPr>
+            <w:rFonts w:ascii="Arial" w:hAnsi="Arial" w:cs="Arial"/>
+          </w:rPr>
+          <w:instrText xml:space="preserve"> PAGE   \* MERGEFORMAT </w:instrText>
+        </w:r>
+        <w:r>
+          <w:rPr>
+            <w:rFonts w:ascii="Arial" w:hAnsi="Arial" w:cs="Arial"/>
+          </w:rPr>
+          <w:fldChar w:fldCharType="separate"/>
+        </w:r>
+        <w:r>
+          <w:rPr>
+            <w:rFonts w:ascii="Arial" w:hAnsi="Arial" w:cs="Arial"/>
+            <w:noProof/>
+          </w:rPr>
+          <w:t>2</w:t>
+        </w:r>
+        <w:r>
+          <w:rPr>
+            <w:rFonts w:ascii="Arial" w:hAnsi="Arial" w:cs="Arial"/>
+            <w:noProof/>
+          </w:rPr>
+          <w:fldChar w:fldCharType="end"/>
+        </w:r>
+      </w:p>
+    </w:sdtContent>
+  </w:sdt>
+  <w:p>
+    <w:pPr>
+      <w:pStyle w:val="Footer"/>
+    </w:pPr>
+  </w:p>
+</w:ftr>
+</file>
+
+<file path=word/footer2.xml><?xml version="1.0" encoding="utf-8"?>
+<w:ftr xmlns:wpc="http://schemas.microsoft.com/office/word/2010/wordprocessingCanvas" xmlns:cx="http://schemas.microsoft.com/office/drawing/2014/chartex" xmlns:cx1="http://schemas.microsoft.com/office/drawing/2015/9/8/chartex" xmlns:cx2="http://schemas.microsoft.com/office/drawing/2015/10/21/chartex" xmlns:cx3="http://schemas.microsoft.com/office/drawing/2016/5/9/chartex" xmlns:cx4="http://schemas.microsoft.com/office/drawing/2016/5/10/chartex" xmlns:cx5="http://schemas.microsoft.com/office/drawing/2016/5/11/chartex" xmlns:cx6="http://schemas.microsoft.com/office/drawing/2016/5/12/chartex" xmlns:cx7="http://schemas.microsoft.com/office/drawing/2016/5/13/chartex" xmlns:cx8="http://schemas.microsoft.com/office/drawing/2016/5/14/chartex" xmlns:mc="http://schemas.openxmlformats.org/markup-compatibility/2006" xmlns:aink="http://schemas.microsoft.com/office/drawing/2016/ink" xmlns:am3d="http://schemas.microsoft.com/office/drawing/2017/model3d" xmlns:o="urn:schemas-microsoft-com:office:office" xmlns:r="http://schemas.openxmlformats.org/officeDocument/2006/relationships" xmlns:m="http://schemas.openxmlformats.org/officeDocument/2006/math" xmlns:v="urn:schemas-microsoft-com:vml" xmlns:wp14="http://schemas.microsoft.com/office/word/2010/wordprocessingDrawing" xmlns:wp="http://schemas.openxmlformats.org/drawingml/2006/wordprocessingDrawing" xmlns:w10="urn:schemas-microsoft-com:office:word" xmlns:w="http://schemas.openxmlformats.org/wordprocessingml/2006/main" xmlns:w14="http://schemas.microsoft.com/office/word/2010/wordml" xmlns:w15="http://schemas.microsoft.com/office/word/2012/wordml" xmlns:w16cid="http://schemas.microsoft.com/office/word/2016/wordml/cid" xmlns:w16se="http://schemas.microsoft.com/office/word/2015/wordml/symex" xmlns:wpg="http://schemas.microsoft.com/office/word/2010/wordprocessingGroup" xmlns:wpi="http://schemas.microsoft.com/office/word/2010/wordprocessingInk" xmlns:wne="http://schemas.microsoft.com/office/word/2006/wordml" xmlns:wps="http://schemas.microsoft.com/office/word/2010/wordprocessingShape" mc:Ignorable="w14 w15 w16se w16cid wp14">
+  <w:sdt>
+    <w:sdtPr>
+      <w:id w:val="-1174252537"/>
+      <w:docPartObj>
+        <w:docPartGallery w:val="Page Numbers (Bottom of Page)"/>
+        <w:docPartUnique/>
+      </w:docPartObj>
+    </w:sdtPr>
+    <w:sdtEndPr>
+      <w:rPr>
+        <w:rFonts w:ascii="Arial" w:hAnsi="Arial" w:cs="Arial"/>
+        <w:noProof/>
+      </w:rPr>
+    </w:sdtEndPr>
+    <w:sdtContent>
+      <w:p>
+        <w:pPr>
+          <w:pStyle w:val="Footer"/>
+          <w:jc w:val="center"/>
+          <w:rPr>
+            <w:rFonts w:ascii="Arial" w:hAnsi="Arial" w:cs="Arial"/>
+          </w:rPr>
+        </w:pPr>
+        <w:r>
+          <w:rPr>
+            <w:rFonts w:ascii="Arial" w:hAnsi="Arial" w:cs="Arial"/>
+          </w:rPr>
+          <w:fldChar w:fldCharType="begin"/>
+        </w:r>
+        <w:r>
+          <w:rPr>
+            <w:rFonts w:ascii="Arial" w:hAnsi="Arial" w:cs="Arial"/>
+          </w:rPr>
+          <w:instrText xml:space="preserve"> PAGE   \* MERGEFORMAT </w:instrText>
+        </w:r>
+        <w:r>
+          <w:rPr>
+            <w:rFonts w:ascii="Arial" w:hAnsi="Arial" w:cs="Arial"/>
+          </w:rPr>
+          <w:fldChar w:fldCharType="separate"/>
+        </w:r>
+        <w:r>
+          <w:rPr>
+            <w:rFonts w:ascii="Arial" w:hAnsi="Arial" w:cs="Arial"/>
+            <w:noProof/>
+          </w:rPr>
+          <w:t>2</w:t>
+        </w:r>
+        <w:r>
+          <w:rPr>
+            <w:rFonts w:ascii="Arial" w:hAnsi="Arial" w:cs="Arial"/>
+            <w:noProof/>
+          </w:rPr>
+          <w:fldChar w:fldCharType="end"/>
+        </w:r>
+      </w:p>
+    </w:sdtContent>
+  </w:sdt>
+  <w:p>
+    <w:pPr>
+      <w:pStyle w:val="Footer"/>
+    </w:pPr>
+  </w:p>
+</w:ftr>
 </file>
 
 <file path=word/footnotes.xml><?xml version="1.0" encoding="utf-8"?>
@@ -1261,16 +1180,8 @@
             <w:rPr>
               <w:rFonts w:ascii="Arial" w:hAnsi="Arial" w:cs="Arial"/>
             </w:rPr>
-            <w:t xml:space="preserve">Adil </w:t>
+            <w:t>Adil Mian</w:t>
           </w:r>
-          <w:proofErr w:type="spellStart"/>
-          <w:r>
-            <w:rPr>
-              <w:rFonts w:ascii="Arial" w:hAnsi="Arial" w:cs="Arial"/>
-            </w:rPr>
-            <w:t>Mian</w:t>
-          </w:r>
-          <w:proofErr w:type="spellEnd"/>
         </w:p>
         <w:p>
           <w:pPr>
@@ -1300,19 +1211,11 @@
               <w:rFonts w:ascii="Arial" w:hAnsi="Arial" w:cs="Arial"/>
             </w:rPr>
           </w:pPr>
-          <w:proofErr w:type="spellStart"/>
           <w:r>
             <w:rPr>
               <w:rFonts w:ascii="Arial" w:hAnsi="Arial" w:cs="Arial"/>
             </w:rPr>
-            <w:t>Zeyad</w:t>
-          </w:r>
-          <w:proofErr w:type="spellEnd"/>
-          <w:r>
-            <w:rPr>
-              <w:rFonts w:ascii="Arial" w:hAnsi="Arial" w:cs="Arial"/>
-            </w:rPr>
-            <w:t xml:space="preserve"> Abdulghani</w:t>
+            <w:t>Zeyad Abdulghani</w:t>
           </w:r>
         </w:p>
         <w:p>
@@ -1323,14 +1226,12 @@
               <w:rFonts w:ascii="Arial" w:hAnsi="Arial" w:cs="Arial"/>
             </w:rPr>
           </w:pPr>
-          <w:proofErr w:type="spellStart"/>
           <w:r>
             <w:rPr>
               <w:rFonts w:ascii="Arial" w:hAnsi="Arial" w:cs="Arial"/>
             </w:rPr>
             <w:t>zaabdulg</w:t>
           </w:r>
-          <w:proofErr w:type="spellEnd"/>
         </w:p>
       </w:tc>
       <w:tc>
@@ -1797,6 +1698,119 @@
       </w:rPr>
     </w:lvl>
   </w:abstractNum>
+  <w:abstractNum w:abstractNumId="3" w15:restartNumberingAfterBreak="0">
+    <w:nsid w:val="5A7872CC"/>
+    <w:multiLevelType w:val="hybridMultilevel"/>
+    <w:tmpl w:val="A41A1E40"/>
+    <w:lvl w:ilvl="0" w:tplc="04090001">
+      <w:start w:val="1"/>
+      <w:numFmt w:val="bullet"/>
+      <w:lvlText w:val=""/>
+      <w:lvlJc w:val="left"/>
+      <w:pPr>
+        <w:ind w:left="720" w:hanging="360"/>
+      </w:pPr>
+      <w:rPr>
+        <w:rFonts w:ascii="Symbol" w:hAnsi="Symbol" w:hint="default"/>
+      </w:rPr>
+    </w:lvl>
+    <w:lvl w:ilvl="1" w:tplc="04090003" w:tentative="1">
+      <w:start w:val="1"/>
+      <w:numFmt w:val="bullet"/>
+      <w:lvlText w:val="o"/>
+      <w:lvlJc w:val="left"/>
+      <w:pPr>
+        <w:ind w:left="1440" w:hanging="360"/>
+      </w:pPr>
+      <w:rPr>
+        <w:rFonts w:ascii="Courier New" w:hAnsi="Courier New" w:cs="Courier New" w:hint="default"/>
+      </w:rPr>
+    </w:lvl>
+    <w:lvl w:ilvl="2" w:tplc="04090005" w:tentative="1">
+      <w:start w:val="1"/>
+      <w:numFmt w:val="bullet"/>
+      <w:lvlText w:val=""/>
+      <w:lvlJc w:val="left"/>
+      <w:pPr>
+        <w:ind w:left="2160" w:hanging="360"/>
+      </w:pPr>
+      <w:rPr>
+        <w:rFonts w:ascii="Wingdings" w:hAnsi="Wingdings" w:hint="default"/>
+      </w:rPr>
+    </w:lvl>
+    <w:lvl w:ilvl="3" w:tplc="04090001" w:tentative="1">
+      <w:start w:val="1"/>
+      <w:numFmt w:val="bullet"/>
+      <w:lvlText w:val=""/>
+      <w:lvlJc w:val="left"/>
+      <w:pPr>
+        <w:ind w:left="2880" w:hanging="360"/>
+      </w:pPr>
+      <w:rPr>
+        <w:rFonts w:ascii="Symbol" w:hAnsi="Symbol" w:hint="default"/>
+      </w:rPr>
+    </w:lvl>
+    <w:lvl w:ilvl="4" w:tplc="04090003" w:tentative="1">
+      <w:start w:val="1"/>
+      <w:numFmt w:val="bullet"/>
+      <w:lvlText w:val="o"/>
+      <w:lvlJc w:val="left"/>
+      <w:pPr>
+        <w:ind w:left="3600" w:hanging="360"/>
+      </w:pPr>
+      <w:rPr>
+        <w:rFonts w:ascii="Courier New" w:hAnsi="Courier New" w:cs="Courier New" w:hint="default"/>
+      </w:rPr>
+    </w:lvl>
+    <w:lvl w:ilvl="5" w:tplc="04090005" w:tentative="1">
+      <w:start w:val="1"/>
+      <w:numFmt w:val="bullet"/>
+      <w:lvlText w:val=""/>
+      <w:lvlJc w:val="left"/>
+      <w:pPr>
+        <w:ind w:left="4320" w:hanging="360"/>
+      </w:pPr>
+      <w:rPr>
+        <w:rFonts w:ascii="Wingdings" w:hAnsi="Wingdings" w:hint="default"/>
+      </w:rPr>
+    </w:lvl>
+    <w:lvl w:ilvl="6" w:tplc="04090001" w:tentative="1">
+      <w:start w:val="1"/>
+      <w:numFmt w:val="bullet"/>
+      <w:lvlText w:val=""/>
+      <w:lvlJc w:val="left"/>
+      <w:pPr>
+        <w:ind w:left="5040" w:hanging="360"/>
+      </w:pPr>
+      <w:rPr>
+        <w:rFonts w:ascii="Symbol" w:hAnsi="Symbol" w:hint="default"/>
+      </w:rPr>
+    </w:lvl>
+    <w:lvl w:ilvl="7" w:tplc="04090003" w:tentative="1">
+      <w:start w:val="1"/>
+      <w:numFmt w:val="bullet"/>
+      <w:lvlText w:val="o"/>
+      <w:lvlJc w:val="left"/>
+      <w:pPr>
+        <w:ind w:left="5760" w:hanging="360"/>
+      </w:pPr>
+      <w:rPr>
+        <w:rFonts w:ascii="Courier New" w:hAnsi="Courier New" w:cs="Courier New" w:hint="default"/>
+      </w:rPr>
+    </w:lvl>
+    <w:lvl w:ilvl="8" w:tplc="04090005" w:tentative="1">
+      <w:start w:val="1"/>
+      <w:numFmt w:val="bullet"/>
+      <w:lvlText w:val=""/>
+      <w:lvlJc w:val="left"/>
+      <w:pPr>
+        <w:ind w:left="6480" w:hanging="360"/>
+      </w:pPr>
+      <w:rPr>
+        <w:rFonts w:ascii="Wingdings" w:hAnsi="Wingdings" w:hint="default"/>
+      </w:rPr>
+    </w:lvl>
+  </w:abstractNum>
   <w:num w:numId="1">
     <w:abstractNumId w:val="1"/>
     <w:lvlOverride w:ilvl="0">
@@ -1832,6 +1846,9 @@
         </w:rPr>
       </w:lvl>
     </w:lvlOverride>
+  </w:num>
+  <w:num w:numId="5">
+    <w:abstractNumId w:val="3"/>
   </w:num>
 </w:numbering>
 </file>
@@ -2252,6 +2269,19 @@
       <w:noProof/>
     </w:rPr>
   </w:style>
+  <w:style w:type="paragraph" w:styleId="Heading2">
+    <w:name w:val="heading 2"/>
+    <w:basedOn w:val="Heading1"/>
+    <w:next w:val="Normal"/>
+    <w:link w:val="Heading2Char"/>
+    <w:uiPriority w:val="9"/>
+    <w:unhideWhenUsed/>
+    <w:qFormat/>
+    <w:rsid w:val="00AE59B8"/>
+    <w:pPr>
+      <w:outlineLvl w:val="1"/>
+    </w:pPr>
+  </w:style>
   <w:style w:type="character" w:default="1" w:styleId="DefaultParagraphFont">
     <w:name w:val="Default Paragraph Font"/>
     <w:uiPriority w:val="1"/>
@@ -2374,6 +2404,29 @@
     <w:name w:val="apple-tab-span"/>
     <w:basedOn w:val="DefaultParagraphFont"/>
     <w:rsid w:val="00FA4158"/>
+  </w:style>
+  <w:style w:type="character" w:customStyle="1" w:styleId="Heading2Char">
+    <w:name w:val="Heading 2 Char"/>
+    <w:basedOn w:val="DefaultParagraphFont"/>
+    <w:link w:val="Heading2"/>
+    <w:uiPriority w:val="9"/>
+    <w:rsid w:val="00AE59B8"/>
+    <w:rPr>
+      <w:rFonts w:ascii="Arial" w:hAnsi="Arial" w:cs="Arial"/>
+      <w:b/>
+      <w:noProof/>
+    </w:rPr>
+  </w:style>
+  <w:style w:type="paragraph" w:styleId="ListParagraph">
+    <w:name w:val="List Paragraph"/>
+    <w:basedOn w:val="Normal"/>
+    <w:uiPriority w:val="34"/>
+    <w:qFormat/>
+    <w:rsid w:val="00AE59B8"/>
+    <w:pPr>
+      <w:ind w:left="720"/>
+      <w:contextualSpacing/>
+    </w:pPr>
   </w:style>
 </w:styles>
 </file>

</xml_diff>

<commit_message>
added structure and definition
</commit_message>
<xml_diff>
--- a/written/cs446-d4_KAZE_Visitor-Pattern.docx
+++ b/written/cs446-d4_KAZE_Visitor-Pattern.docx
@@ -84,32 +84,7 @@
           <w:rFonts w:ascii="Arial" w:eastAsia="Times New Roman" w:hAnsi="Arial" w:cs="Arial"/>
           <w:color w:val="000000"/>
         </w:rPr>
-        <w:t xml:space="preserve">The visitor pattern resolves the </w:t>
-      </w:r>
-      <w:proofErr w:type="gramStart"/>
-      <w:r>
-        <w:rPr>
-          <w:rFonts w:ascii="Arial" w:eastAsia="Times New Roman" w:hAnsi="Arial" w:cs="Arial"/>
-          <w:color w:val="000000"/>
-        </w:rPr>
-        <w:t>aforeme</w:t>
-      </w:r>
-      <w:bookmarkStart w:id="0" w:name="_GoBack"/>
-      <w:bookmarkEnd w:id="0"/>
-      <w:r>
-        <w:rPr>
-          <w:rFonts w:ascii="Arial" w:eastAsia="Times New Roman" w:hAnsi="Arial" w:cs="Arial"/>
-          <w:color w:val="000000"/>
-        </w:rPr>
-        <w:t>ntioned issue</w:t>
-      </w:r>
-      <w:proofErr w:type="gramEnd"/>
-      <w:r>
-        <w:rPr>
-          <w:rFonts w:ascii="Arial" w:eastAsia="Times New Roman" w:hAnsi="Arial" w:cs="Arial"/>
-          <w:color w:val="000000"/>
-        </w:rPr>
-        <w:t xml:space="preserve"> by housing the new operation in a separate visitor class (i.e. Taxes class). For each different element class (i.e. necessities, tobacco, alcohol), the visitor class will have a separate function that only accepts their data type. </w:t>
+        <w:t xml:space="preserve">The visitor pattern resolves the aforementioned issue by housing the new operation in a separate visitor class (i.e. Taxes class). For each different element class (i.e. necessities, tobacco, alcohol), the visitor class will have a separate function that only accepts their data type. </w:t>
       </w:r>
     </w:p>
     <w:p>
@@ -279,36 +254,68 @@
       <w:pPr>
         <w:spacing w:after="0" w:line="240" w:lineRule="auto"/>
         <w:rPr>
+          <w:rFonts w:ascii="Arial" w:eastAsia="Times New Roman" w:hAnsi="Arial" w:cs="Arial"/>
+          <w:b/>
+          <w:bCs/>
+          <w:color w:val="000000"/>
+          <w:lang w:val="en-CA" w:eastAsia="en-US"/>
+        </w:rPr>
+      </w:pPr>
+      <w:r>
+        <w:rPr>
+          <w:rFonts w:ascii="Arial" w:eastAsia="Times New Roman" w:hAnsi="Arial" w:cs="Arial"/>
+          <w:b/>
+          <w:bCs/>
+          <w:color w:val="000000"/>
+          <w:lang w:val="en-CA" w:eastAsia="en-US"/>
+        </w:rPr>
+        <w:t>2.1 Definition</w:t>
+      </w:r>
+    </w:p>
+    <w:p>
+      <w:pPr>
+        <w:spacing w:after="0" w:line="240" w:lineRule="auto"/>
+        <w:rPr>
           <w:rFonts w:ascii="Times New Roman" w:eastAsia="Times New Roman" w:hAnsi="Times New Roman" w:cs="Times New Roman"/>
           <w:sz w:val="24"/>
           <w:szCs w:val="24"/>
-        </w:rPr>
-      </w:pPr>
-      <w:r>
-        <w:rPr>
-          <w:rFonts w:ascii="Arial" w:eastAsia="Times New Roman" w:hAnsi="Arial" w:cs="Arial"/>
-          <w:color w:val="000000"/>
-        </w:rPr>
-        <w:t>(Karan)</w:t>
-      </w:r>
-    </w:p>
-    <w:p>
-      <w:pPr>
-        <w:spacing w:after="0" w:line="240" w:lineRule="auto"/>
+          <w:lang w:val="en-CA" w:eastAsia="en-US"/>
+        </w:rPr>
+      </w:pPr>
+    </w:p>
+    <w:p>
+      <w:pPr>
+        <w:spacing w:after="0" w:line="240" w:lineRule="auto"/>
+        <w:rPr>
+          <w:rFonts w:ascii="Arial" w:eastAsia="Times New Roman" w:hAnsi="Arial" w:cs="Arial"/>
+          <w:color w:val="000000"/>
+          <w:lang w:val="en-CA" w:eastAsia="en-US"/>
+        </w:rPr>
+      </w:pPr>
+      <w:r>
+        <w:rPr>
+          <w:rFonts w:ascii="Arial" w:eastAsia="Times New Roman" w:hAnsi="Arial" w:cs="Arial"/>
+          <w:color w:val="000000"/>
+          <w:lang w:val="en-CA" w:eastAsia="en-US"/>
+        </w:rPr>
+        <w:t>In a visitor design pattern, a visitor class is used, which changes the execution of an element class’s algorithm. This pattern is used when we have to perform an operation on a group of similar kinds of objects.</w:t>
+      </w:r>
+      <w:r>
         <w:rPr>
           <w:rFonts w:ascii="Times New Roman" w:eastAsia="Times New Roman" w:hAnsi="Times New Roman" w:cs="Times New Roman"/>
           <w:sz w:val="24"/>
           <w:szCs w:val="24"/>
-        </w:rPr>
-      </w:pPr>
-      <w:r>
-        <w:rPr>
-          <w:rFonts w:ascii="Arial" w:eastAsia="Times New Roman" w:hAnsi="Arial" w:cs="Arial"/>
-          <w:b/>
-          <w:bCs/>
-          <w:color w:val="000000"/>
-        </w:rPr>
-        <w:t>- Have its own vocabulary? (define) </w:t>
+          <w:lang w:val="en-CA" w:eastAsia="en-US"/>
+        </w:rPr>
+        <w:t xml:space="preserve"> </w:t>
+      </w:r>
+      <w:r>
+        <w:rPr>
+          <w:rFonts w:ascii="Arial" w:eastAsia="Times New Roman" w:hAnsi="Arial" w:cs="Arial"/>
+          <w:color w:val="000000"/>
+          <w:lang w:val="en-CA" w:eastAsia="en-US"/>
+        </w:rPr>
+        <w:t>It consists of two parts:</w:t>
       </w:r>
     </w:p>
     <w:p>
@@ -318,140 +325,154 @@
           <w:rFonts w:ascii="Times New Roman" w:eastAsia="Times New Roman" w:hAnsi="Times New Roman" w:cs="Times New Roman"/>
           <w:sz w:val="24"/>
           <w:szCs w:val="24"/>
-        </w:rPr>
-      </w:pPr>
-      <w:r>
-        <w:rPr>
-          <w:rFonts w:ascii="Arial" w:eastAsia="Times New Roman" w:hAnsi="Arial" w:cs="Arial"/>
-          <w:color w:val="000000"/>
-        </w:rPr>
-        <w:tab/>
-        <w:t xml:space="preserve">In a visitor design pattern, a visitor class is used, which changes the execution of an element class’s algorithm. This pattern is used when we </w:t>
+          <w:lang w:val="en-CA" w:eastAsia="en-US"/>
+        </w:rPr>
+      </w:pPr>
+    </w:p>
+    <w:p>
+      <w:pPr>
+        <w:numPr>
+          <w:ilvl w:val="0"/>
+          <w:numId w:val="6"/>
+        </w:numPr>
+        <w:spacing w:after="0" w:line="240" w:lineRule="auto"/>
+        <w:textAlignment w:val="baseline"/>
+        <w:rPr>
+          <w:rFonts w:ascii="Arial" w:eastAsia="Times New Roman" w:hAnsi="Arial" w:cs="Arial"/>
+          <w:color w:val="000000"/>
+          <w:lang w:val="en-CA" w:eastAsia="en-US"/>
+        </w:rPr>
+      </w:pPr>
+      <w:r>
+        <w:rPr>
+          <w:rFonts w:ascii="Arial" w:eastAsia="Times New Roman" w:hAnsi="Arial" w:cs="Arial"/>
+          <w:color w:val="000000"/>
+          <w:lang w:val="en-CA" w:eastAsia="en-US"/>
+        </w:rPr>
+        <w:t xml:space="preserve">A </w:t>
       </w:r>
       <w:proofErr w:type="gramStart"/>
       <w:r>
         <w:rPr>
           <w:rFonts w:ascii="Arial" w:eastAsia="Times New Roman" w:hAnsi="Arial" w:cs="Arial"/>
-          <w:color w:val="000000"/>
-        </w:rPr>
-        <w:t>have to</w:t>
+          <w:b/>
+          <w:bCs/>
+          <w:color w:val="000000"/>
+          <w:lang w:val="en-CA" w:eastAsia="en-US"/>
+        </w:rPr>
+        <w:t>V</w:t>
+      </w:r>
+      <w:r>
+        <w:rPr>
+          <w:rFonts w:ascii="Arial" w:eastAsia="Times New Roman" w:hAnsi="Arial" w:cs="Arial"/>
+          <w:b/>
+          <w:bCs/>
+          <w:color w:val="000000"/>
+          <w:lang w:val="en-CA" w:eastAsia="en-US"/>
+        </w:rPr>
+        <w:t>isit(</w:t>
       </w:r>
       <w:proofErr w:type="gramEnd"/>
       <w:r>
         <w:rPr>
           <w:rFonts w:ascii="Arial" w:eastAsia="Times New Roman" w:hAnsi="Arial" w:cs="Arial"/>
-          <w:color w:val="000000"/>
-        </w:rPr>
-        <w:t xml:space="preserve"> perform an operation on a group of similar kinds of objects.</w:t>
-      </w:r>
-    </w:p>
-    <w:p>
-      <w:pPr>
-        <w:spacing w:after="0" w:line="240" w:lineRule="auto"/>
+          <w:b/>
+          <w:bCs/>
+          <w:color w:val="000000"/>
+          <w:lang w:val="en-CA" w:eastAsia="en-US"/>
+        </w:rPr>
+        <w:t>)</w:t>
+      </w:r>
+      <w:r>
+        <w:rPr>
+          <w:rFonts w:ascii="Arial" w:eastAsia="Times New Roman" w:hAnsi="Arial" w:cs="Arial"/>
+          <w:color w:val="000000"/>
+          <w:lang w:val="en-CA" w:eastAsia="en-US"/>
+        </w:rPr>
+        <w:t xml:space="preserve"> method which is implemented by a visitor and is called for every element of the program.</w:t>
+      </w:r>
+    </w:p>
+    <w:p>
+      <w:pPr>
+        <w:numPr>
+          <w:ilvl w:val="0"/>
+          <w:numId w:val="6"/>
+        </w:numPr>
+        <w:spacing w:after="0" w:line="240" w:lineRule="auto"/>
+        <w:textAlignment w:val="baseline"/>
+        <w:rPr>
+          <w:rFonts w:ascii="Arial" w:eastAsia="Times New Roman" w:hAnsi="Arial" w:cs="Arial"/>
+          <w:color w:val="000000"/>
+          <w:lang w:val="en-CA" w:eastAsia="en-US"/>
+        </w:rPr>
+      </w:pPr>
+      <w:r>
+        <w:rPr>
+          <w:rFonts w:ascii="Arial" w:eastAsia="Times New Roman" w:hAnsi="Arial" w:cs="Arial"/>
+          <w:color w:val="000000"/>
+          <w:lang w:val="en-CA" w:eastAsia="en-US"/>
+        </w:rPr>
+        <w:t xml:space="preserve">A </w:t>
+      </w:r>
+      <w:proofErr w:type="spellStart"/>
+      <w:r>
+        <w:rPr>
+          <w:rFonts w:ascii="Arial" w:eastAsia="Times New Roman" w:hAnsi="Arial" w:cs="Arial"/>
+          <w:color w:val="000000"/>
+          <w:lang w:val="en-CA" w:eastAsia="en-US"/>
+        </w:rPr>
+        <w:t>visitable</w:t>
+      </w:r>
+      <w:proofErr w:type="spellEnd"/>
+      <w:r>
+        <w:rPr>
+          <w:rFonts w:ascii="Arial" w:eastAsia="Times New Roman" w:hAnsi="Arial" w:cs="Arial"/>
+          <w:color w:val="000000"/>
+          <w:lang w:val="en-CA" w:eastAsia="en-US"/>
+        </w:rPr>
+        <w:t xml:space="preserve"> class that provides an </w:t>
+      </w:r>
+      <w:proofErr w:type="gramStart"/>
+      <w:r>
+        <w:rPr>
+          <w:rFonts w:ascii="Arial" w:eastAsia="Times New Roman" w:hAnsi="Arial" w:cs="Arial"/>
+          <w:b/>
+          <w:bCs/>
+          <w:color w:val="000000"/>
+          <w:lang w:val="en-CA" w:eastAsia="en-US"/>
+        </w:rPr>
+        <w:t>Accept(</w:t>
+      </w:r>
+      <w:proofErr w:type="gramEnd"/>
+      <w:r>
+        <w:rPr>
+          <w:rFonts w:ascii="Arial" w:eastAsia="Times New Roman" w:hAnsi="Arial" w:cs="Arial"/>
+          <w:b/>
+          <w:bCs/>
+          <w:color w:val="000000"/>
+          <w:lang w:val="en-CA" w:eastAsia="en-US"/>
+        </w:rPr>
+        <w:t>)</w:t>
+      </w:r>
+      <w:r>
+        <w:rPr>
+          <w:rFonts w:ascii="Arial" w:eastAsia="Times New Roman" w:hAnsi="Arial" w:cs="Arial"/>
+          <w:color w:val="000000"/>
+          <w:lang w:val="en-CA" w:eastAsia="en-US"/>
+        </w:rPr>
+        <w:t xml:space="preserve"> method which accepts a visitor.</w:t>
+      </w:r>
+    </w:p>
+    <w:p>
+      <w:pPr>
+        <w:spacing w:after="240" w:line="240" w:lineRule="auto"/>
         <w:rPr>
           <w:rFonts w:ascii="Times New Roman" w:eastAsia="Times New Roman" w:hAnsi="Times New Roman" w:cs="Times New Roman"/>
           <w:sz w:val="24"/>
           <w:szCs w:val="24"/>
-        </w:rPr>
-      </w:pPr>
-      <w:r>
-        <w:rPr>
-          <w:rFonts w:ascii="Arial" w:eastAsia="Times New Roman" w:hAnsi="Arial" w:cs="Arial"/>
-          <w:color w:val="000000"/>
-        </w:rPr>
-        <w:tab/>
-        <w:t>It consists of two parts:</w:t>
-      </w:r>
-    </w:p>
-    <w:p>
-      <w:pPr>
-        <w:numPr>
-          <w:ilvl w:val="0"/>
-          <w:numId w:val="1"/>
-        </w:numPr>
-        <w:spacing w:after="0" w:line="240" w:lineRule="auto"/>
-        <w:textAlignment w:val="baseline"/>
-        <w:rPr>
-          <w:rFonts w:ascii="Arial" w:eastAsia="Times New Roman" w:hAnsi="Arial" w:cs="Arial"/>
-          <w:color w:val="000000"/>
-        </w:rPr>
-      </w:pPr>
-      <w:r>
-        <w:rPr>
-          <w:rFonts w:ascii="Arial" w:eastAsia="Times New Roman" w:hAnsi="Arial" w:cs="Arial"/>
-          <w:color w:val="000000"/>
-        </w:rPr>
-        <w:t xml:space="preserve">A </w:t>
-      </w:r>
-      <w:proofErr w:type="gramStart"/>
-      <w:r>
-        <w:rPr>
-          <w:rFonts w:ascii="Arial" w:eastAsia="Times New Roman" w:hAnsi="Arial" w:cs="Arial"/>
-          <w:color w:val="000000"/>
-        </w:rPr>
-        <w:t>visit(</w:t>
-      </w:r>
-      <w:proofErr w:type="gramEnd"/>
-      <w:r>
-        <w:rPr>
-          <w:rFonts w:ascii="Arial" w:eastAsia="Times New Roman" w:hAnsi="Arial" w:cs="Arial"/>
-          <w:color w:val="000000"/>
-        </w:rPr>
-        <w:t>) method which is implemented by a visitor and is called for every element of the program.</w:t>
-      </w:r>
-    </w:p>
-    <w:p>
-      <w:pPr>
-        <w:numPr>
-          <w:ilvl w:val="0"/>
-          <w:numId w:val="1"/>
-        </w:numPr>
-        <w:spacing w:after="0" w:line="240" w:lineRule="auto"/>
-        <w:textAlignment w:val="baseline"/>
-        <w:rPr>
-          <w:rFonts w:ascii="Arial" w:eastAsia="Times New Roman" w:hAnsi="Arial" w:cs="Arial"/>
-          <w:color w:val="000000"/>
-        </w:rPr>
-      </w:pPr>
-      <w:r>
-        <w:rPr>
-          <w:rFonts w:ascii="Arial" w:eastAsia="Times New Roman" w:hAnsi="Arial" w:cs="Arial"/>
-          <w:color w:val="000000"/>
-        </w:rPr>
-        <w:t xml:space="preserve">A </w:t>
-      </w:r>
-      <w:proofErr w:type="spellStart"/>
-      <w:r>
-        <w:rPr>
-          <w:rFonts w:ascii="Arial" w:eastAsia="Times New Roman" w:hAnsi="Arial" w:cs="Arial"/>
-          <w:color w:val="000000"/>
-        </w:rPr>
-        <w:t>visitable</w:t>
-      </w:r>
-      <w:proofErr w:type="spellEnd"/>
-      <w:r>
-        <w:rPr>
-          <w:rFonts w:ascii="Arial" w:eastAsia="Times New Roman" w:hAnsi="Arial" w:cs="Arial"/>
-          <w:color w:val="000000"/>
-        </w:rPr>
-        <w:t xml:space="preserve"> class that provides an </w:t>
-      </w:r>
-      <w:proofErr w:type="gramStart"/>
-      <w:r>
-        <w:rPr>
-          <w:rFonts w:ascii="Arial" w:eastAsia="Times New Roman" w:hAnsi="Arial" w:cs="Arial"/>
-          <w:color w:val="000000"/>
-        </w:rPr>
-        <w:t>Accept(</w:t>
-      </w:r>
-      <w:proofErr w:type="gramEnd"/>
-      <w:r>
-        <w:rPr>
-          <w:rFonts w:ascii="Arial" w:eastAsia="Times New Roman" w:hAnsi="Arial" w:cs="Arial"/>
-          <w:color w:val="000000"/>
-        </w:rPr>
-        <w:t>) method which accepts a visitor.</w:t>
-      </w:r>
+          <w:lang w:val="en-CA" w:eastAsia="en-US"/>
+        </w:rPr>
+      </w:pPr>
     </w:p>
     <w:p>
       <w:pPr>
@@ -460,138 +481,178 @@
           <w:rFonts w:ascii="Times New Roman" w:eastAsia="Times New Roman" w:hAnsi="Times New Roman" w:cs="Times New Roman"/>
           <w:sz w:val="24"/>
           <w:szCs w:val="24"/>
-        </w:rPr>
-      </w:pPr>
-    </w:p>
-    <w:p>
-      <w:pPr>
-        <w:spacing w:after="0" w:line="240" w:lineRule="auto"/>
+          <w:lang w:val="en-CA" w:eastAsia="en-US"/>
+        </w:rPr>
+      </w:pPr>
+    </w:p>
+    <w:p>
+      <w:pPr>
+        <w:spacing w:after="240" w:line="240" w:lineRule="auto"/>
         <w:rPr>
           <w:rFonts w:ascii="Times New Roman" w:eastAsia="Times New Roman" w:hAnsi="Times New Roman" w:cs="Times New Roman"/>
           <w:sz w:val="24"/>
           <w:szCs w:val="24"/>
-        </w:rPr>
-      </w:pPr>
-      <w:r>
-        <w:rPr>
-          <w:rFonts w:ascii="Arial" w:eastAsia="Times New Roman" w:hAnsi="Arial" w:cs="Arial"/>
-          <w:b/>
-          <w:bCs/>
-          <w:color w:val="000000"/>
-        </w:rPr>
-        <w:t xml:space="preserve">- Specific structure or runtime </w:t>
-      </w:r>
-      <w:proofErr w:type="spellStart"/>
-      <w:r>
-        <w:rPr>
-          <w:rFonts w:ascii="Arial" w:eastAsia="Times New Roman" w:hAnsi="Arial" w:cs="Arial"/>
-          <w:b/>
-          <w:bCs/>
-          <w:color w:val="000000"/>
-        </w:rPr>
-        <w:t>behaviour</w:t>
-      </w:r>
-      <w:proofErr w:type="spellEnd"/>
-      <w:r>
-        <w:rPr>
-          <w:rFonts w:ascii="Arial" w:eastAsia="Times New Roman" w:hAnsi="Arial" w:cs="Arial"/>
-          <w:b/>
-          <w:bCs/>
-          <w:color w:val="000000"/>
-        </w:rPr>
-        <w:t>?</w:t>
-      </w:r>
-    </w:p>
-    <w:p>
-      <w:pPr>
-        <w:spacing w:after="0" w:line="240" w:lineRule="auto"/>
+          <w:lang w:val="en-CA" w:eastAsia="en-US"/>
+        </w:rPr>
+      </w:pPr>
+    </w:p>
+    <w:p>
+      <w:pPr>
+        <w:spacing w:after="240" w:line="240" w:lineRule="auto"/>
         <w:rPr>
           <w:rFonts w:ascii="Times New Roman" w:eastAsia="Times New Roman" w:hAnsi="Times New Roman" w:cs="Times New Roman"/>
           <w:sz w:val="24"/>
           <w:szCs w:val="24"/>
-        </w:rPr>
-      </w:pPr>
-      <w:r>
-        <w:rPr>
-          <w:rFonts w:ascii="Arial" w:eastAsia="Times New Roman" w:hAnsi="Arial" w:cs="Arial"/>
-          <w:color w:val="000000"/>
+          <w:lang w:val="en-CA" w:eastAsia="en-US"/>
+        </w:rPr>
+      </w:pPr>
+    </w:p>
+    <w:p>
+      <w:pPr>
+        <w:spacing w:after="0" w:line="240" w:lineRule="auto"/>
+        <w:rPr>
+          <w:rFonts w:ascii="Times New Roman" w:eastAsia="Times New Roman" w:hAnsi="Times New Roman" w:cs="Times New Roman"/>
+          <w:sz w:val="24"/>
+          <w:szCs w:val="24"/>
+          <w:lang w:val="en-CA" w:eastAsia="en-US"/>
+        </w:rPr>
+      </w:pPr>
+    </w:p>
+    <w:p>
+      <w:pPr>
+        <w:spacing w:after="0" w:line="240" w:lineRule="auto"/>
+        <w:rPr>
+          <w:rFonts w:ascii="Times New Roman" w:eastAsia="Times New Roman" w:hAnsi="Times New Roman" w:cs="Times New Roman"/>
+          <w:sz w:val="24"/>
+          <w:szCs w:val="24"/>
+          <w:lang w:val="en-CA" w:eastAsia="en-US"/>
+        </w:rPr>
+      </w:pPr>
+      <w:bookmarkStart w:id="0" w:name="_GoBack"/>
+      <w:bookmarkEnd w:id="0"/>
+      <w:r>
+        <w:rPr>
+          <w:rFonts w:ascii="Arial" w:eastAsia="Times New Roman" w:hAnsi="Arial" w:cs="Arial"/>
+          <w:b/>
+          <w:bCs/>
+          <w:color w:val="000000"/>
+          <w:lang w:val="en-CA" w:eastAsia="en-US"/>
         </w:rPr>
         <w:lastRenderedPageBreak/>
+        <w:t>2.2 Sample Structure</w:t>
+      </w:r>
+    </w:p>
+    <w:p>
+      <w:pPr>
+        <w:spacing w:after="0" w:line="240" w:lineRule="auto"/>
+        <w:rPr>
+          <w:rFonts w:ascii="Times New Roman" w:eastAsia="Times New Roman" w:hAnsi="Times New Roman" w:cs="Times New Roman"/>
+          <w:sz w:val="24"/>
+          <w:szCs w:val="24"/>
+          <w:lang w:val="en-CA" w:eastAsia="en-US"/>
+        </w:rPr>
+      </w:pPr>
+      <w:r>
+        <w:rPr>
+          <w:rFonts w:ascii="Arial" w:eastAsia="Times New Roman" w:hAnsi="Arial" w:cs="Arial"/>
+          <w:color w:val="000000"/>
+          <w:lang w:val="en-CA" w:eastAsia="en-US"/>
+        </w:rPr>
         <w:tab/>
       </w:r>
       <w:r>
         <w:rPr>
           <w:rFonts w:ascii="Arial" w:eastAsia="Times New Roman" w:hAnsi="Arial" w:cs="Arial"/>
+          <w:color w:val="000000"/>
+          <w:lang w:val="en-CA" w:eastAsia="en-US"/>
+        </w:rPr>
+        <w:fldChar w:fldCharType="begin"/>
+      </w:r>
+      <w:r>
+        <w:rPr>
+          <w:rFonts w:ascii="Arial" w:eastAsia="Times New Roman" w:hAnsi="Arial" w:cs="Arial"/>
+          <w:color w:val="000000"/>
+          <w:lang w:val="en-CA" w:eastAsia="en-US"/>
+        </w:rPr>
+        <w:instrText xml:space="preserve"> INCLUDEPICTURE "https://lh5.googleusercontent.com/IvYsimO263prESKenipUX39iPs0rLOqhbGDzXXq5MKeQyp1Zupz9mRXmyFGU1rC2SCA2TODezAtE00gqzyPWv7zpLY767qP674Xr1aV12n8XqxvqSYnjl7YpvW_JUSfJSRtbCRV9" \* MERGEFORMATINET </w:instrText>
+      </w:r>
+      <w:r>
+        <w:rPr>
+          <w:rFonts w:ascii="Arial" w:eastAsia="Times New Roman" w:hAnsi="Arial" w:cs="Arial"/>
+          <w:color w:val="000000"/>
+          <w:lang w:val="en-CA" w:eastAsia="en-US"/>
+        </w:rPr>
+        <w:fldChar w:fldCharType="separate"/>
+      </w:r>
+      <w:r>
+        <w:rPr>
+          <w:rFonts w:ascii="Arial" w:eastAsia="Times New Roman" w:hAnsi="Arial" w:cs="Arial"/>
           <w:noProof/>
           <w:color w:val="000000"/>
-        </w:rPr>
-        <mc:AlternateContent>
-          <mc:Choice Requires="wps">
-            <w:drawing>
-              <wp:inline distT="0" distB="0" distL="0" distR="0" wp14:anchorId="016723F7" wp14:editId="48C178DE">
-                <wp:extent cx="5943600" cy="3467100"/>
-                <wp:effectExtent l="0" t="0" r="0" b="0"/>
-                <wp:docPr id="1" name="Rectangle 1" descr="https://lh6.googleusercontent.com/iio4BeMmnWxmrKSm7dpJLaiQM12ItEmpGeR916r71kTS-FHfS86_aSORwEKr0yoGGVCccz-6HVGot7Tft1VjfMnSKHdVRbbJ5JFDj3cQ6b6WQMxfDDrGDpYkjP-vj6s7cQIbeuD5"/>
-                <wp:cNvGraphicFramePr>
-                  <a:graphicFrameLocks xmlns:a="http://schemas.openxmlformats.org/drawingml/2006/main" noChangeAspect="1"/>
-                </wp:cNvGraphicFramePr>
-                <a:graphic xmlns:a="http://schemas.openxmlformats.org/drawingml/2006/main">
-                  <a:graphicData uri="http://schemas.microsoft.com/office/word/2010/wordprocessingShape">
-                    <wps:wsp>
-                      <wps:cNvSpPr>
-                        <a:spLocks noChangeAspect="1" noChangeArrowheads="1"/>
-                      </wps:cNvSpPr>
-                      <wps:spPr bwMode="auto">
-                        <a:xfrm>
-                          <a:off x="0" y="0"/>
-                          <a:ext cx="5943600" cy="3467100"/>
-                        </a:xfrm>
-                        <a:prstGeom prst="rect">
-                          <a:avLst/>
-                        </a:prstGeom>
-                        <a:noFill/>
-                        <a:ln>
-                          <a:noFill/>
-                        </a:ln>
-                        <a:extLst>
-                          <a:ext uri="{909E8E84-426E-40DD-AFC4-6F175D3DCCD1}">
-                            <a14:hiddenFill xmlns:a14="http://schemas.microsoft.com/office/drawing/2010/main">
-                              <a:solidFill>
-                                <a:srgbClr val="FFFFFF"/>
-                              </a:solidFill>
-                            </a14:hiddenFill>
-                          </a:ext>
-                          <a:ext uri="{91240B29-F687-4F45-9708-019B960494DF}">
-                            <a14:hiddenLine xmlns:a14="http://schemas.microsoft.com/office/drawing/2010/main" w="9525">
-                              <a:solidFill>
-                                <a:srgbClr val="000000"/>
-                              </a:solidFill>
-                              <a:miter lim="800000"/>
-                              <a:headEnd/>
-                              <a:tailEnd/>
-                            </a14:hiddenLine>
-                          </a:ext>
-                        </a:extLst>
-                      </wps:spPr>
-                      <wps:bodyPr rot="0" vert="horz" wrap="square" lIns="91440" tIns="45720" rIns="91440" bIns="45720" anchor="t" anchorCtr="0" upright="1">
-                        <a:noAutofit/>
-                      </wps:bodyPr>
-                    </wps:wsp>
-                  </a:graphicData>
-                </a:graphic>
-              </wp:inline>
-            </w:drawing>
-          </mc:Choice>
-          <mc:Fallback>
-            <w:pict>
-              <v:rect w14:anchorId="4F12B14B" id="Rectangle 1" o:spid="_x0000_s1026" alt="https://lh6.googleusercontent.com/iio4BeMmnWxmrKSm7dpJLaiQM12ItEmpGeR916r71kTS-FHfS86_aSORwEKr0yoGGVCccz-6HVGot7Tft1VjfMnSKHdVRbbJ5JFDj3cQ6b6WQMxfDDrGDpYkjP-vj6s7cQIbeuD5" style="width:468pt;height:273pt;visibility:visible;mso-wrap-style:square;mso-left-percent:-10001;mso-top-percent:-10001;mso-position-horizontal:absolute;mso-position-horizontal-relative:char;mso-position-vertical:absolute;mso-position-vertical-relative:line;mso-left-percent:-10001;mso-top-percent:-10001;v-text-anchor:top" o:gfxdata="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" filled="f" stroked="f">
-                <o:lock v:ext="edit" aspectratio="t"/>
-                <w10:anchorlock/>
-              </v:rect>
-            </w:pict>
-          </mc:Fallback>
-        </mc:AlternateContent>
-      </w:r>
+          <w:lang w:val="en-CA" w:eastAsia="en-US"/>
+        </w:rPr>
+        <w:drawing>
+          <wp:inline distT="0" distB="0" distL="0" distR="0" wp14:anchorId="7F3D1CF1" wp14:editId="7C5B146A">
+            <wp:extent cx="5943600" cy="3469005"/>
+            <wp:effectExtent l="0" t="0" r="0" b="0"/>
+            <wp:docPr id="2" name="Picture 2" descr="https://lh5.googleusercontent.com/IvYsimO263prESKenipUX39iPs0rLOqhbGDzXXq5MKeQyp1Zupz9mRXmyFGU1rC2SCA2TODezAtE00gqzyPWv7zpLY767qP674Xr1aV12n8XqxvqSYnjl7YpvW_JUSfJSRtbCRV9"/>
+            <wp:cNvGraphicFramePr>
+              <a:graphicFrameLocks xmlns:a="http://schemas.openxmlformats.org/drawingml/2006/main" noChangeAspect="1"/>
+            </wp:cNvGraphicFramePr>
+            <a:graphic xmlns:a="http://schemas.openxmlformats.org/drawingml/2006/main">
+              <a:graphicData uri="http://schemas.openxmlformats.org/drawingml/2006/picture">
+                <pic:pic xmlns:pic="http://schemas.openxmlformats.org/drawingml/2006/picture">
+                  <pic:nvPicPr>
+                    <pic:cNvPr id="0" name="Picture 1" descr="https://lh5.googleusercontent.com/IvYsimO263prESKenipUX39iPs0rLOqhbGDzXXq5MKeQyp1Zupz9mRXmyFGU1rC2SCA2TODezAtE00gqzyPWv7zpLY767qP674Xr1aV12n8XqxvqSYnjl7YpvW_JUSfJSRtbCRV9"/>
+                    <pic:cNvPicPr>
+                      <a:picLocks noChangeAspect="1" noChangeArrowheads="1"/>
+                    </pic:cNvPicPr>
+                  </pic:nvPicPr>
+                  <pic:blipFill>
+                    <a:blip r:embed="rId7">
+                      <a:extLst>
+                        <a:ext uri="{28A0092B-C50C-407E-A947-70E740481C1C}">
+                          <a14:useLocalDpi xmlns:a14="http://schemas.microsoft.com/office/drawing/2010/main" val="0"/>
+                        </a:ext>
+                      </a:extLst>
+                    </a:blip>
+                    <a:srcRect/>
+                    <a:stretch>
+                      <a:fillRect/>
+                    </a:stretch>
+                  </pic:blipFill>
+                  <pic:spPr bwMode="auto">
+                    <a:xfrm>
+                      <a:off x="0" y="0"/>
+                      <a:ext cx="5943600" cy="3469005"/>
+                    </a:xfrm>
+                    <a:prstGeom prst="rect">
+                      <a:avLst/>
+                    </a:prstGeom>
+                    <a:noFill/>
+                    <a:ln>
+                      <a:noFill/>
+                    </a:ln>
+                  </pic:spPr>
+                </pic:pic>
+              </a:graphicData>
+            </a:graphic>
+          </wp:inline>
+        </w:drawing>
+      </w:r>
+      <w:r>
+        <w:rPr>
+          <w:rFonts w:ascii="Arial" w:eastAsia="Times New Roman" w:hAnsi="Arial" w:cs="Arial"/>
+          <w:color w:val="000000"/>
+          <w:lang w:val="en-CA" w:eastAsia="en-US"/>
+        </w:rPr>
+        <w:fldChar w:fldCharType="end"/>
+      </w:r>
+    </w:p>
+    <w:p>
+      <w:pPr>
+        <w:pStyle w:val="Heading2"/>
+      </w:pPr>
     </w:p>
     <w:p>
       <w:pPr>
@@ -1140,6 +1201,7 @@
           <w:rFonts w:ascii="Arial" w:eastAsia="Times New Roman" w:hAnsi="Arial" w:cs="Arial"/>
           <w:color w:val="000000"/>
         </w:rPr>
+        <w:lastRenderedPageBreak/>
         <w:t>A Visitor has access to the Element object and can therefore modify its properties, which may result in unwanted side effects</w:t>
       </w:r>
     </w:p>
@@ -1163,7 +1225,6 @@
         </w:rPr>
       </w:pPr>
       <w:r>
-        <w:lastRenderedPageBreak/>
         <w:t>4.0 Non-Functional Properties</w:t>
       </w:r>
     </w:p>
@@ -1287,9 +1348,9 @@
       </w:pPr>
     </w:p>
     <w:sectPr>
-      <w:footerReference w:type="default" r:id="rId7"/>
-      <w:headerReference w:type="first" r:id="rId8"/>
-      <w:footerReference w:type="first" r:id="rId9"/>
+      <w:footerReference w:type="default" r:id="rId8"/>
+      <w:headerReference w:type="first" r:id="rId9"/>
+      <w:footerReference w:type="first" r:id="rId10"/>
       <w:pgSz w:w="12240" w:h="15840"/>
       <w:pgMar w:top="1440" w:right="1440" w:bottom="1440" w:left="1440" w:header="540" w:footer="720" w:gutter="0"/>
       <w:cols w:space="720"/>
@@ -1984,6 +2045,155 @@
     </w:lvl>
   </w:abstractNum>
   <w:abstractNum w:abstractNumId="2" w15:restartNumberingAfterBreak="0">
+    <w:nsid w:val="45033804"/>
+    <w:multiLevelType w:val="multilevel"/>
+    <w:tmpl w:val="7DD863B2"/>
+    <w:lvl w:ilvl="0">
+      <w:start w:val="1"/>
+      <w:numFmt w:val="bullet"/>
+      <w:lvlText w:val=""/>
+      <w:lvlJc w:val="left"/>
+      <w:pPr>
+        <w:tabs>
+          <w:tab w:val="num" w:pos="720"/>
+        </w:tabs>
+        <w:ind w:left="720" w:hanging="360"/>
+      </w:pPr>
+      <w:rPr>
+        <w:rFonts w:ascii="Symbol" w:hAnsi="Symbol" w:hint="default"/>
+        <w:sz w:val="20"/>
+      </w:rPr>
+    </w:lvl>
+    <w:lvl w:ilvl="1" w:tentative="1">
+      <w:start w:val="1"/>
+      <w:numFmt w:val="bullet"/>
+      <w:lvlText w:val="o"/>
+      <w:lvlJc w:val="left"/>
+      <w:pPr>
+        <w:tabs>
+          <w:tab w:val="num" w:pos="1440"/>
+        </w:tabs>
+        <w:ind w:left="1440" w:hanging="360"/>
+      </w:pPr>
+      <w:rPr>
+        <w:rFonts w:ascii="Courier New" w:hAnsi="Courier New" w:hint="default"/>
+        <w:sz w:val="20"/>
+      </w:rPr>
+    </w:lvl>
+    <w:lvl w:ilvl="2" w:tentative="1">
+      <w:start w:val="1"/>
+      <w:numFmt w:val="bullet"/>
+      <w:lvlText w:val=""/>
+      <w:lvlJc w:val="left"/>
+      <w:pPr>
+        <w:tabs>
+          <w:tab w:val="num" w:pos="2160"/>
+        </w:tabs>
+        <w:ind w:left="2160" w:hanging="360"/>
+      </w:pPr>
+      <w:rPr>
+        <w:rFonts w:ascii="Wingdings" w:hAnsi="Wingdings" w:hint="default"/>
+        <w:sz w:val="20"/>
+      </w:rPr>
+    </w:lvl>
+    <w:lvl w:ilvl="3" w:tentative="1">
+      <w:start w:val="1"/>
+      <w:numFmt w:val="bullet"/>
+      <w:lvlText w:val=""/>
+      <w:lvlJc w:val="left"/>
+      <w:pPr>
+        <w:tabs>
+          <w:tab w:val="num" w:pos="2880"/>
+        </w:tabs>
+        <w:ind w:left="2880" w:hanging="360"/>
+      </w:pPr>
+      <w:rPr>
+        <w:rFonts w:ascii="Wingdings" w:hAnsi="Wingdings" w:hint="default"/>
+        <w:sz w:val="20"/>
+      </w:rPr>
+    </w:lvl>
+    <w:lvl w:ilvl="4" w:tentative="1">
+      <w:start w:val="1"/>
+      <w:numFmt w:val="bullet"/>
+      <w:lvlText w:val=""/>
+      <w:lvlJc w:val="left"/>
+      <w:pPr>
+        <w:tabs>
+          <w:tab w:val="num" w:pos="3600"/>
+        </w:tabs>
+        <w:ind w:left="3600" w:hanging="360"/>
+      </w:pPr>
+      <w:rPr>
+        <w:rFonts w:ascii="Wingdings" w:hAnsi="Wingdings" w:hint="default"/>
+        <w:sz w:val="20"/>
+      </w:rPr>
+    </w:lvl>
+    <w:lvl w:ilvl="5" w:tentative="1">
+      <w:start w:val="1"/>
+      <w:numFmt w:val="bullet"/>
+      <w:lvlText w:val=""/>
+      <w:lvlJc w:val="left"/>
+      <w:pPr>
+        <w:tabs>
+          <w:tab w:val="num" w:pos="4320"/>
+        </w:tabs>
+        <w:ind w:left="4320" w:hanging="360"/>
+      </w:pPr>
+      <w:rPr>
+        <w:rFonts w:ascii="Wingdings" w:hAnsi="Wingdings" w:hint="default"/>
+        <w:sz w:val="20"/>
+      </w:rPr>
+    </w:lvl>
+    <w:lvl w:ilvl="6" w:tentative="1">
+      <w:start w:val="1"/>
+      <w:numFmt w:val="bullet"/>
+      <w:lvlText w:val=""/>
+      <w:lvlJc w:val="left"/>
+      <w:pPr>
+        <w:tabs>
+          <w:tab w:val="num" w:pos="5040"/>
+        </w:tabs>
+        <w:ind w:left="5040" w:hanging="360"/>
+      </w:pPr>
+      <w:rPr>
+        <w:rFonts w:ascii="Wingdings" w:hAnsi="Wingdings" w:hint="default"/>
+        <w:sz w:val="20"/>
+      </w:rPr>
+    </w:lvl>
+    <w:lvl w:ilvl="7" w:tentative="1">
+      <w:start w:val="1"/>
+      <w:numFmt w:val="bullet"/>
+      <w:lvlText w:val=""/>
+      <w:lvlJc w:val="left"/>
+      <w:pPr>
+        <w:tabs>
+          <w:tab w:val="num" w:pos="5760"/>
+        </w:tabs>
+        <w:ind w:left="5760" w:hanging="360"/>
+      </w:pPr>
+      <w:rPr>
+        <w:rFonts w:ascii="Wingdings" w:hAnsi="Wingdings" w:hint="default"/>
+        <w:sz w:val="20"/>
+      </w:rPr>
+    </w:lvl>
+    <w:lvl w:ilvl="8" w:tentative="1">
+      <w:start w:val="1"/>
+      <w:numFmt w:val="bullet"/>
+      <w:lvlText w:val=""/>
+      <w:lvlJc w:val="left"/>
+      <w:pPr>
+        <w:tabs>
+          <w:tab w:val="num" w:pos="6480"/>
+        </w:tabs>
+        <w:ind w:left="6480" w:hanging="360"/>
+      </w:pPr>
+      <w:rPr>
+        <w:rFonts w:ascii="Wingdings" w:hAnsi="Wingdings" w:hint="default"/>
+        <w:sz w:val="20"/>
+      </w:rPr>
+    </w:lvl>
+  </w:abstractNum>
+  <w:abstractNum w:abstractNumId="3" w15:restartNumberingAfterBreak="0">
     <w:nsid w:val="4BA54B04"/>
     <w:multiLevelType w:val="multilevel"/>
     <w:tmpl w:val="5F605834"/>
@@ -2132,7 +2342,7 @@
       </w:rPr>
     </w:lvl>
   </w:abstractNum>
-  <w:abstractNum w:abstractNumId="3" w15:restartNumberingAfterBreak="0">
+  <w:abstractNum w:abstractNumId="4" w15:restartNumberingAfterBreak="0">
     <w:nsid w:val="5A7872CC"/>
     <w:multiLevelType w:val="hybridMultilevel"/>
     <w:tmpl w:val="A41A1E40"/>
@@ -2256,7 +2466,7 @@
     </w:lvlOverride>
   </w:num>
   <w:num w:numId="2">
-    <w:abstractNumId w:val="2"/>
+    <w:abstractNumId w:val="3"/>
   </w:num>
   <w:num w:numId="3">
     <w:abstractNumId w:val="0"/>
@@ -2282,7 +2492,10 @@
     </w:lvlOverride>
   </w:num>
   <w:num w:numId="5">
-    <w:abstractNumId w:val="3"/>
+    <w:abstractNumId w:val="4"/>
+  </w:num>
+  <w:num w:numId="6">
+    <w:abstractNumId w:val="2"/>
   </w:num>
 </w:numbering>
 </file>
@@ -2304,7 +2517,7 @@
       </w:pPr>
     </w:pPrDefault>
   </w:docDefaults>
-  <w:latentStyles w:defLockedState="0" w:defUIPriority="99" w:defSemiHidden="0" w:defUnhideWhenUsed="0" w:defQFormat="0" w:count="375">
+  <w:latentStyles w:defLockedState="0" w:defUIPriority="99" w:defSemiHidden="0" w:defUnhideWhenUsed="0" w:defQFormat="0" w:count="376">
     <w:lsdException w:name="Normal" w:uiPriority="0" w:qFormat="1"/>
     <w:lsdException w:name="heading 1" w:uiPriority="9" w:qFormat="1"/>
     <w:lsdException w:name="heading 2" w:semiHidden="1" w:uiPriority="9" w:unhideWhenUsed="1" w:qFormat="1"/>
@@ -2410,7 +2623,6 @@
     <w:lsdException w:name="HTML Sample" w:semiHidden="1" w:unhideWhenUsed="1"/>
     <w:lsdException w:name="HTML Typewriter" w:semiHidden="1" w:unhideWhenUsed="1"/>
     <w:lsdException w:name="HTML Variable" w:semiHidden="1" w:unhideWhenUsed="1"/>
-    <w:lsdException w:name="Normal Table" w:semiHidden="1" w:unhideWhenUsed="1"/>
     <w:lsdException w:name="annotation subject" w:semiHidden="1" w:unhideWhenUsed="1"/>
     <w:lsdException w:name="No List" w:semiHidden="1" w:unhideWhenUsed="1"/>
     <w:lsdException w:name="Outline List 1" w:semiHidden="1" w:unhideWhenUsed="1"/>
@@ -2457,10 +2669,8 @@
     <w:lsdException w:name="Table Subtle 2" w:semiHidden="1" w:unhideWhenUsed="1"/>
     <w:lsdException w:name="Table Web 1" w:semiHidden="1" w:unhideWhenUsed="1"/>
     <w:lsdException w:name="Table Web 2" w:semiHidden="1" w:unhideWhenUsed="1"/>
-    <w:lsdException w:name="Table Web 3" w:semiHidden="1" w:unhideWhenUsed="1"/>
     <w:lsdException w:name="Balloon Text" w:semiHidden="1" w:unhideWhenUsed="1"/>
     <w:lsdException w:name="Table Grid" w:uiPriority="39"/>
-    <w:lsdException w:name="Table Theme" w:semiHidden="1" w:unhideWhenUsed="1"/>
     <w:lsdException w:name="Placeholder Text" w:semiHidden="1"/>
     <w:lsdException w:name="No Spacing" w:uiPriority="1" w:qFormat="1"/>
     <w:lsdException w:name="Light Shading" w:uiPriority="60"/>
@@ -2680,6 +2890,7 @@
     <w:lsdException w:name="Smart Hyperlink" w:semiHidden="1" w:unhideWhenUsed="1"/>
     <w:lsdException w:name="Hashtag" w:semiHidden="1" w:unhideWhenUsed="1"/>
     <w:lsdException w:name="Unresolved Mention" w:semiHidden="1" w:unhideWhenUsed="1"/>
+    <w:lsdException w:name="Smart Link" w:semiHidden="1" w:unhideWhenUsed="1"/>
   </w:latentStyles>
   <w:style w:type="paragraph" w:default="1" w:styleId="Normal">
     <w:name w:val="Normal"/>

</xml_diff>

<commit_message>
Just need to add to testing point at end
</commit_message>
<xml_diff>
--- a/written/cs446-d4_KAZE_Visitor-Pattern.docx
+++ b/written/cs446-d4_KAZE_Visitor-Pattern.docx
@@ -84,32 +84,64 @@
           <w:rFonts w:ascii="Arial" w:eastAsia="Times New Roman" w:hAnsi="Arial" w:cs="Arial"/>
           <w:color w:val="000000"/>
         </w:rPr>
-        <w:t xml:space="preserve">The visitor pattern resolves the aforementioned issue by housing the new operation in a separate visitor class (i.e. Taxes class). For each different element class (i.e. necessities, tobacco, alcohol), the visitor class will have a separate function that only accepts their data type. </w:t>
-      </w:r>
-    </w:p>
-    <w:p>
-      <w:pPr>
-        <w:spacing w:after="0" w:line="240" w:lineRule="auto"/>
-        <w:rPr>
-          <w:rFonts w:ascii="Arial" w:eastAsia="Times New Roman" w:hAnsi="Arial" w:cs="Arial"/>
-          <w:color w:val="000000"/>
-        </w:rPr>
-      </w:pPr>
-    </w:p>
-    <w:p>
-      <w:pPr>
-        <w:spacing w:after="0" w:line="240" w:lineRule="auto"/>
-        <w:rPr>
-          <w:rFonts w:ascii="Arial" w:eastAsia="Times New Roman" w:hAnsi="Arial" w:cs="Arial"/>
-          <w:color w:val="000000"/>
-        </w:rPr>
-      </w:pPr>
-      <w:r>
-        <w:rPr>
-          <w:rFonts w:ascii="Arial" w:eastAsia="Times New Roman" w:hAnsi="Arial" w:cs="Arial"/>
-          <w:color w:val="000000"/>
-        </w:rPr>
-        <w:t>The element classes virtually add the relevant function (i.e. taxes calculation function) from the visitor class by accepting a visitor, and calling the function in the visitor that corresponds to their type.</w:t>
+        <w:t xml:space="preserve">The visitor pattern resolves the </w:t>
+      </w:r>
+      <w:proofErr w:type="gramStart"/>
+      <w:r>
+        <w:rPr>
+          <w:rFonts w:ascii="Arial" w:eastAsia="Times New Roman" w:hAnsi="Arial" w:cs="Arial"/>
+          <w:color w:val="000000"/>
+        </w:rPr>
+        <w:t>aforementioned issue</w:t>
+      </w:r>
+      <w:proofErr w:type="gramEnd"/>
+      <w:r>
+        <w:rPr>
+          <w:rFonts w:ascii="Arial" w:eastAsia="Times New Roman" w:hAnsi="Arial" w:cs="Arial"/>
+          <w:color w:val="000000"/>
+        </w:rPr>
+        <w:t xml:space="preserve"> by housing the new operation in a separate visitor class (i.e. Taxes class). For each different element class (i.e. necessities, tobacco, alcohol), the visitor class will have a separate function that only accepts their data type. </w:t>
+      </w:r>
+    </w:p>
+    <w:p>
+      <w:pPr>
+        <w:spacing w:after="0" w:line="240" w:lineRule="auto"/>
+        <w:rPr>
+          <w:rFonts w:ascii="Arial" w:eastAsia="Times New Roman" w:hAnsi="Arial" w:cs="Arial"/>
+          <w:color w:val="000000"/>
+        </w:rPr>
+      </w:pPr>
+    </w:p>
+    <w:p>
+      <w:pPr>
+        <w:spacing w:after="0" w:line="240" w:lineRule="auto"/>
+        <w:rPr>
+          <w:rFonts w:ascii="Arial" w:eastAsia="Times New Roman" w:hAnsi="Arial" w:cs="Arial"/>
+          <w:color w:val="000000"/>
+        </w:rPr>
+      </w:pPr>
+      <w:r>
+        <w:rPr>
+          <w:rFonts w:ascii="Arial" w:eastAsia="Times New Roman" w:hAnsi="Arial" w:cs="Arial"/>
+          <w:color w:val="000000"/>
+        </w:rPr>
+        <w:t xml:space="preserve">The element classes virtually add the relevant function (i.e. taxes calculation function) from the visitor class by accepting a </w:t>
+      </w:r>
+      <w:proofErr w:type="gramStart"/>
+      <w:r>
+        <w:rPr>
+          <w:rFonts w:ascii="Arial" w:eastAsia="Times New Roman" w:hAnsi="Arial" w:cs="Arial"/>
+          <w:color w:val="000000"/>
+        </w:rPr>
+        <w:t>visitor, and</w:t>
+      </w:r>
+      <w:proofErr w:type="gramEnd"/>
+      <w:r>
+        <w:rPr>
+          <w:rFonts w:ascii="Arial" w:eastAsia="Times New Roman" w:hAnsi="Arial" w:cs="Arial"/>
+          <w:color w:val="000000"/>
+        </w:rPr>
+        <w:t xml:space="preserve"> calling the function in the visitor that corresponds to their type.</w:t>
       </w:r>
     </w:p>
     <w:p>
@@ -282,7 +314,89 @@
           <w:color w:val="000000"/>
           <w:lang w:val="en-CA" w:eastAsia="en-US"/>
         </w:rPr>
-        <w:t>In a visitor design pattern, a visitor class is used, which changes the execution of an element class’s algorithm. This pattern is used when we have to perform an operation on a group of similar kinds of objects.</w:t>
+        <w:t xml:space="preserve">In a </w:t>
+      </w:r>
+      <w:r>
+        <w:rPr>
+          <w:rFonts w:ascii="Arial" w:eastAsia="Times New Roman" w:hAnsi="Arial" w:cs="Arial"/>
+          <w:color w:val="000000"/>
+          <w:lang w:val="en-CA" w:eastAsia="en-US"/>
+        </w:rPr>
+        <w:t>V</w:t>
+      </w:r>
+      <w:r>
+        <w:rPr>
+          <w:rFonts w:ascii="Arial" w:eastAsia="Times New Roman" w:hAnsi="Arial" w:cs="Arial"/>
+          <w:color w:val="000000"/>
+          <w:lang w:val="en-CA" w:eastAsia="en-US"/>
+        </w:rPr>
+        <w:t xml:space="preserve">isitor design pattern, a </w:t>
+      </w:r>
+      <w:r>
+        <w:rPr>
+          <w:rFonts w:ascii="Arial" w:eastAsia="Times New Roman" w:hAnsi="Arial" w:cs="Arial"/>
+          <w:color w:val="000000"/>
+          <w:lang w:val="en-CA" w:eastAsia="en-US"/>
+        </w:rPr>
+        <w:t>V</w:t>
+      </w:r>
+      <w:r>
+        <w:rPr>
+          <w:rFonts w:ascii="Arial" w:eastAsia="Times New Roman" w:hAnsi="Arial" w:cs="Arial"/>
+          <w:color w:val="000000"/>
+          <w:lang w:val="en-CA" w:eastAsia="en-US"/>
+        </w:rPr>
+        <w:t xml:space="preserve">isitor class is used, which changes the execution of an element class’s algorithm. This pattern is used when we </w:t>
+      </w:r>
+      <w:proofErr w:type="gramStart"/>
+      <w:r>
+        <w:rPr>
+          <w:rFonts w:ascii="Arial" w:eastAsia="Times New Roman" w:hAnsi="Arial" w:cs="Arial"/>
+          <w:color w:val="000000"/>
+          <w:lang w:val="en-CA" w:eastAsia="en-US"/>
+        </w:rPr>
+        <w:t>have to</w:t>
+      </w:r>
+      <w:proofErr w:type="gramEnd"/>
+      <w:r>
+        <w:rPr>
+          <w:rFonts w:ascii="Arial" w:eastAsia="Times New Roman" w:hAnsi="Arial" w:cs="Arial"/>
+          <w:color w:val="000000"/>
+          <w:lang w:val="en-CA" w:eastAsia="en-US"/>
+        </w:rPr>
+        <w:t xml:space="preserve"> perform </w:t>
+      </w:r>
+      <w:r>
+        <w:rPr>
+          <w:rFonts w:ascii="Arial" w:eastAsia="Times New Roman" w:hAnsi="Arial" w:cs="Arial"/>
+          <w:color w:val="000000"/>
+          <w:lang w:val="en-CA" w:eastAsia="en-US"/>
+        </w:rPr>
+        <w:t>different</w:t>
+      </w:r>
+      <w:r>
+        <w:rPr>
+          <w:rFonts w:ascii="Arial" w:eastAsia="Times New Roman" w:hAnsi="Arial" w:cs="Arial"/>
+          <w:color w:val="000000"/>
+          <w:lang w:val="en-CA" w:eastAsia="en-US"/>
+        </w:rPr>
+        <w:t xml:space="preserve"> operation</w:t>
+      </w:r>
+      <w:r>
+        <w:rPr>
+          <w:rFonts w:ascii="Arial" w:eastAsia="Times New Roman" w:hAnsi="Arial" w:cs="Arial"/>
+          <w:color w:val="000000"/>
+          <w:lang w:val="en-CA" w:eastAsia="en-US"/>
+        </w:rPr>
+        <w:t>s</w:t>
+      </w:r>
+      <w:r>
+        <w:rPr>
+          <w:rFonts w:ascii="Arial" w:eastAsia="Times New Roman" w:hAnsi="Arial" w:cs="Arial"/>
+          <w:color w:val="000000"/>
+          <w:lang w:val="en-CA" w:eastAsia="en-US"/>
+        </w:rPr>
+        <w:t xml:space="preserve"> on a group of similar objects.</w:t>
       </w:r>
       <w:r>
         <w:rPr>
@@ -335,11 +449,49 @@
         </w:rPr>
         <w:t xml:space="preserve">A </w:t>
       </w:r>
-      <w:r>
-        <w:rPr>
-          <w:rFonts w:ascii="Arial" w:eastAsia="Times New Roman" w:hAnsi="Arial" w:cs="Arial"/>
-          <w:b/>
+      <w:proofErr w:type="gramStart"/>
+      <w:r>
+        <w:rPr>
+          <w:rFonts w:ascii="Arial" w:eastAsia="Times New Roman" w:hAnsi="Arial" w:cs="Arial"/>
           <w:bCs/>
+          <w:i/>
+          <w:color w:val="000000"/>
+          <w:lang w:val="en-CA" w:eastAsia="en-US"/>
+        </w:rPr>
+        <w:t>v</w:t>
+      </w:r>
+      <w:r>
+        <w:rPr>
+          <w:rFonts w:ascii="Arial" w:eastAsia="Times New Roman" w:hAnsi="Arial" w:cs="Arial"/>
+          <w:bCs/>
+          <w:i/>
+          <w:color w:val="000000"/>
+          <w:lang w:val="en-CA" w:eastAsia="en-US"/>
+        </w:rPr>
+        <w:t>isit(</w:t>
+      </w:r>
+      <w:proofErr w:type="gramEnd"/>
+      <w:r>
+        <w:rPr>
+          <w:rFonts w:ascii="Arial" w:eastAsia="Times New Roman" w:hAnsi="Arial" w:cs="Arial"/>
+          <w:bCs/>
+          <w:i/>
+          <w:color w:val="000000"/>
+          <w:lang w:val="en-CA" w:eastAsia="en-US"/>
+        </w:rPr>
+        <w:t>)</w:t>
+      </w:r>
+      <w:r>
+        <w:rPr>
+          <w:rFonts w:ascii="Arial" w:eastAsia="Times New Roman" w:hAnsi="Arial" w:cs="Arial"/>
+          <w:color w:val="000000"/>
+          <w:lang w:val="en-CA" w:eastAsia="en-US"/>
+        </w:rPr>
+        <w:t xml:space="preserve"> method which is implemented by a </w:t>
+      </w:r>
+      <w:r>
+        <w:rPr>
+          <w:rFonts w:ascii="Arial" w:eastAsia="Times New Roman" w:hAnsi="Arial" w:cs="Arial"/>
           <w:color w:val="000000"/>
           <w:lang w:val="en-CA" w:eastAsia="en-US"/>
         </w:rPr>
@@ -348,20 +500,10 @@
       <w:r>
         <w:rPr>
           <w:rFonts w:ascii="Arial" w:eastAsia="Times New Roman" w:hAnsi="Arial" w:cs="Arial"/>
-          <w:b/>
-          <w:bCs/>
-          <w:color w:val="000000"/>
-          <w:lang w:val="en-CA" w:eastAsia="en-US"/>
-        </w:rPr>
-        <w:t>isit()</w:t>
-      </w:r>
-      <w:r>
-        <w:rPr>
-          <w:rFonts w:ascii="Arial" w:eastAsia="Times New Roman" w:hAnsi="Arial" w:cs="Arial"/>
-          <w:color w:val="000000"/>
-          <w:lang w:val="en-CA" w:eastAsia="en-US"/>
-        </w:rPr>
-        <w:t xml:space="preserve"> method which is implemented by a visitor and is called for every element of the program.</w:t>
+          <w:color w:val="000000"/>
+          <w:lang w:val="en-CA" w:eastAsia="en-US"/>
+        </w:rPr>
+        <w:t>isitor and is called for every element of the program</w:t>
       </w:r>
     </w:p>
     <w:p>
@@ -384,43 +526,127 @@
           <w:color w:val="000000"/>
           <w:lang w:val="en-CA" w:eastAsia="en-US"/>
         </w:rPr>
-        <w:t xml:space="preserve">A </w:t>
-      </w:r>
-      <w:proofErr w:type="spellStart"/>
-      <w:r>
-        <w:rPr>
-          <w:rFonts w:ascii="Arial" w:eastAsia="Times New Roman" w:hAnsi="Arial" w:cs="Arial"/>
-          <w:color w:val="000000"/>
-          <w:lang w:val="en-CA" w:eastAsia="en-US"/>
-        </w:rPr>
-        <w:t>visitable</w:t>
-      </w:r>
-      <w:proofErr w:type="spellEnd"/>
-      <w:r>
-        <w:rPr>
-          <w:rFonts w:ascii="Arial" w:eastAsia="Times New Roman" w:hAnsi="Arial" w:cs="Arial"/>
-          <w:color w:val="000000"/>
-          <w:lang w:val="en-CA" w:eastAsia="en-US"/>
-        </w:rPr>
-        <w:t xml:space="preserve"> class that provides an </w:t>
-      </w:r>
-      <w:r>
-        <w:rPr>
-          <w:rFonts w:ascii="Arial" w:eastAsia="Times New Roman" w:hAnsi="Arial" w:cs="Arial"/>
-          <w:b/>
+        <w:t xml:space="preserve">Element </w:t>
+      </w:r>
+      <w:r>
+        <w:rPr>
+          <w:rFonts w:ascii="Arial" w:eastAsia="Times New Roman" w:hAnsi="Arial" w:cs="Arial"/>
+          <w:color w:val="000000"/>
+          <w:lang w:val="en-CA" w:eastAsia="en-US"/>
+        </w:rPr>
+        <w:t>class</w:t>
+      </w:r>
+      <w:r>
+        <w:rPr>
+          <w:rFonts w:ascii="Arial" w:eastAsia="Times New Roman" w:hAnsi="Arial" w:cs="Arial"/>
+          <w:color w:val="000000"/>
+          <w:lang w:val="en-CA" w:eastAsia="en-US"/>
+        </w:rPr>
+        <w:t>es</w:t>
+      </w:r>
+      <w:r>
+        <w:rPr>
+          <w:rFonts w:ascii="Arial" w:eastAsia="Times New Roman" w:hAnsi="Arial" w:cs="Arial"/>
+          <w:color w:val="000000"/>
+          <w:lang w:val="en-CA" w:eastAsia="en-US"/>
+        </w:rPr>
+        <w:t xml:space="preserve"> that </w:t>
+      </w:r>
+      <w:r>
+        <w:rPr>
+          <w:rFonts w:ascii="Arial" w:eastAsia="Times New Roman" w:hAnsi="Arial" w:cs="Arial"/>
+          <w:color w:val="000000"/>
+          <w:lang w:val="en-CA" w:eastAsia="en-US"/>
+        </w:rPr>
+        <w:t>implement</w:t>
+      </w:r>
+      <w:r>
+        <w:rPr>
+          <w:rFonts w:ascii="Arial" w:eastAsia="Times New Roman" w:hAnsi="Arial" w:cs="Arial"/>
+          <w:color w:val="000000"/>
+          <w:lang w:val="en-CA" w:eastAsia="en-US"/>
+        </w:rPr>
+        <w:t xml:space="preserve"> </w:t>
+      </w:r>
+      <w:proofErr w:type="gramStart"/>
+      <w:r>
+        <w:rPr>
+          <w:rFonts w:ascii="Arial" w:eastAsia="Times New Roman" w:hAnsi="Arial" w:cs="Arial"/>
           <w:bCs/>
-          <w:color w:val="000000"/>
-          <w:lang w:val="en-CA" w:eastAsia="en-US"/>
-        </w:rPr>
-        <w:t>Accept()</w:t>
-      </w:r>
-      <w:r>
-        <w:rPr>
-          <w:rFonts w:ascii="Arial" w:eastAsia="Times New Roman" w:hAnsi="Arial" w:cs="Arial"/>
-          <w:color w:val="000000"/>
-          <w:lang w:val="en-CA" w:eastAsia="en-US"/>
-        </w:rPr>
-        <w:t xml:space="preserve"> method which accepts a visitor.</w:t>
+          <w:i/>
+          <w:color w:val="000000"/>
+          <w:lang w:val="en-CA" w:eastAsia="en-US"/>
+        </w:rPr>
+        <w:t>a</w:t>
+      </w:r>
+      <w:r>
+        <w:rPr>
+          <w:rFonts w:ascii="Arial" w:eastAsia="Times New Roman" w:hAnsi="Arial" w:cs="Arial"/>
+          <w:bCs/>
+          <w:i/>
+          <w:color w:val="000000"/>
+          <w:lang w:val="en-CA" w:eastAsia="en-US"/>
+        </w:rPr>
+        <w:t>ccept(</w:t>
+      </w:r>
+      <w:proofErr w:type="gramEnd"/>
+      <w:r>
+        <w:rPr>
+          <w:rFonts w:ascii="Arial" w:eastAsia="Times New Roman" w:hAnsi="Arial" w:cs="Arial"/>
+          <w:bCs/>
+          <w:i/>
+          <w:color w:val="000000"/>
+          <w:lang w:val="en-CA" w:eastAsia="en-US"/>
+        </w:rPr>
+        <w:t>)</w:t>
+      </w:r>
+      <w:r>
+        <w:rPr>
+          <w:rFonts w:ascii="Arial" w:eastAsia="Times New Roman" w:hAnsi="Arial" w:cs="Arial"/>
+          <w:color w:val="000000"/>
+          <w:lang w:val="en-CA" w:eastAsia="en-US"/>
+        </w:rPr>
+        <w:t xml:space="preserve"> method</w:t>
+      </w:r>
+      <w:r>
+        <w:rPr>
+          <w:rFonts w:ascii="Arial" w:eastAsia="Times New Roman" w:hAnsi="Arial" w:cs="Arial"/>
+          <w:color w:val="000000"/>
+          <w:lang w:val="en-CA" w:eastAsia="en-US"/>
+        </w:rPr>
+        <w:t>s</w:t>
+      </w:r>
+      <w:r>
+        <w:rPr>
+          <w:rFonts w:ascii="Arial" w:eastAsia="Times New Roman" w:hAnsi="Arial" w:cs="Arial"/>
+          <w:color w:val="000000"/>
+          <w:lang w:val="en-CA" w:eastAsia="en-US"/>
+        </w:rPr>
+        <w:t xml:space="preserve"> which accept </w:t>
+      </w:r>
+      <w:r>
+        <w:rPr>
+          <w:rFonts w:ascii="Arial" w:eastAsia="Times New Roman" w:hAnsi="Arial" w:cs="Arial"/>
+          <w:color w:val="000000"/>
+          <w:lang w:val="en-CA" w:eastAsia="en-US"/>
+        </w:rPr>
+        <w:t>V</w:t>
+      </w:r>
+      <w:r>
+        <w:rPr>
+          <w:rFonts w:ascii="Arial" w:eastAsia="Times New Roman" w:hAnsi="Arial" w:cs="Arial"/>
+          <w:color w:val="000000"/>
+          <w:lang w:val="en-CA" w:eastAsia="en-US"/>
+        </w:rPr>
+        <w:t>isitor</w:t>
+      </w:r>
+      <w:r>
+        <w:rPr>
+          <w:rFonts w:ascii="Arial" w:eastAsia="Times New Roman" w:hAnsi="Arial" w:cs="Arial"/>
+          <w:color w:val="000000"/>
+          <w:lang w:val="en-CA" w:eastAsia="en-US"/>
+        </w:rPr>
+        <w:t>s</w:t>
       </w:r>
     </w:p>
     <w:p>
@@ -707,6 +933,7 @@
         </w:rPr>
         <w:t xml:space="preserve">implemented in the </w:t>
       </w:r>
+      <w:proofErr w:type="gramStart"/>
       <w:r>
         <w:rPr>
           <w:rFonts w:ascii="Arial" w:eastAsia="Times New Roman" w:hAnsi="Arial" w:cs="Arial"/>
@@ -721,7 +948,16 @@
           <w:i/>
           <w:color w:val="000000"/>
         </w:rPr>
-        <w:t>t()</w:t>
+        <w:t>t(</w:t>
+      </w:r>
+      <w:proofErr w:type="gramEnd"/>
+      <w:r>
+        <w:rPr>
+          <w:rFonts w:ascii="Arial" w:eastAsia="Times New Roman" w:hAnsi="Arial" w:cs="Arial"/>
+          <w:i/>
+          <w:color w:val="000000"/>
+        </w:rPr>
+        <w:t>)</w:t>
       </w:r>
       <w:r>
         <w:rPr>
@@ -891,7 +1127,7 @@
       <w:pPr>
         <w:numPr>
           <w:ilvl w:val="0"/>
-          <w:numId w:val="3"/>
+          <w:numId w:val="10"/>
         </w:numPr>
         <w:spacing w:after="0" w:line="240" w:lineRule="auto"/>
         <w:textAlignment w:val="baseline"/>
@@ -914,6 +1150,7 @@
         </w:rPr>
         <w:t xml:space="preserve">eturn type of the </w:t>
       </w:r>
+      <w:proofErr w:type="gramStart"/>
       <w:r>
         <w:rPr>
           <w:rFonts w:ascii="Arial" w:eastAsia="Times New Roman" w:hAnsi="Arial" w:cs="Arial"/>
@@ -921,7 +1158,17 @@
           <w:iCs/>
           <w:color w:val="000000"/>
         </w:rPr>
-        <w:t>visit()</w:t>
+        <w:t>visit(</w:t>
+      </w:r>
+      <w:proofErr w:type="gramEnd"/>
+      <w:r>
+        <w:rPr>
+          <w:rFonts w:ascii="Arial" w:eastAsia="Times New Roman" w:hAnsi="Arial" w:cs="Arial"/>
+          <w:i/>
+          <w:iCs/>
+          <w:color w:val="000000"/>
+        </w:rPr>
+        <w:t>)</w:t>
       </w:r>
       <w:r>
         <w:rPr>
@@ -1006,7 +1253,7 @@
       <w:pPr>
         <w:numPr>
           <w:ilvl w:val="0"/>
-          <w:numId w:val="3"/>
+          <w:numId w:val="10"/>
         </w:numPr>
         <w:spacing w:after="0" w:line="240" w:lineRule="auto"/>
         <w:textAlignment w:val="baseline"/>
@@ -1078,6 +1325,7 @@
         </w:rPr>
         <w:t xml:space="preserve">isitors need to implement its </w:t>
       </w:r>
+      <w:proofErr w:type="gramStart"/>
       <w:r>
         <w:rPr>
           <w:rFonts w:ascii="Arial" w:eastAsia="Times New Roman" w:hAnsi="Arial" w:cs="Arial"/>
@@ -1085,7 +1333,17 @@
           <w:iCs/>
           <w:color w:val="000000"/>
         </w:rPr>
-        <w:t>visit()</w:t>
+        <w:t>visit(</w:t>
+      </w:r>
+      <w:proofErr w:type="gramEnd"/>
+      <w:r>
+        <w:rPr>
+          <w:rFonts w:ascii="Arial" w:eastAsia="Times New Roman" w:hAnsi="Arial" w:cs="Arial"/>
+          <w:i/>
+          <w:iCs/>
+          <w:color w:val="000000"/>
+        </w:rPr>
+        <w:t>)</w:t>
       </w:r>
       <w:r>
         <w:rPr>
@@ -1113,7 +1371,7 @@
       <w:pPr>
         <w:numPr>
           <w:ilvl w:val="0"/>
-          <w:numId w:val="4"/>
+          <w:numId w:val="8"/>
         </w:numPr>
         <w:spacing w:after="0" w:line="240" w:lineRule="auto"/>
         <w:textAlignment w:val="baseline"/>
@@ -1156,6 +1414,70 @@
     </w:p>
     <w:p>
       <w:pPr>
+        <w:pStyle w:val="ListParagraph"/>
+        <w:numPr>
+          <w:ilvl w:val="0"/>
+          <w:numId w:val="9"/>
+        </w:numPr>
+        <w:spacing w:after="0" w:line="240" w:lineRule="auto"/>
+        <w:rPr>
+          <w:rFonts w:ascii="Arial" w:eastAsia="Times New Roman" w:hAnsi="Arial" w:cs="Arial"/>
+          <w:color w:val="000000"/>
+        </w:rPr>
+      </w:pPr>
+      <w:r>
+        <w:rPr>
+          <w:rFonts w:ascii="Arial" w:eastAsia="Times New Roman" w:hAnsi="Arial" w:cs="Arial"/>
+          <w:b/>
+          <w:color w:val="000000"/>
+        </w:rPr>
+        <w:t>Scalability</w:t>
+      </w:r>
+      <w:r>
+        <w:rPr>
+          <w:rFonts w:ascii="Arial" w:eastAsia="Times New Roman" w:hAnsi="Arial" w:cs="Arial"/>
+          <w:color w:val="000000"/>
+        </w:rPr>
+        <w:t xml:space="preserve"> - </w:t>
+      </w:r>
+      <w:r>
+        <w:rPr>
+          <w:rFonts w:ascii="Arial" w:eastAsia="Times New Roman" w:hAnsi="Arial" w:cs="Arial"/>
+          <w:color w:val="000000"/>
+        </w:rPr>
+        <w:t xml:space="preserve">Improves scalability in the case when new operations on </w:t>
+      </w:r>
+      <w:r>
+        <w:rPr>
+          <w:rFonts w:ascii="Arial" w:eastAsia="Times New Roman" w:hAnsi="Arial" w:cs="Arial"/>
+          <w:color w:val="000000"/>
+        </w:rPr>
+        <w:t xml:space="preserve">Element </w:t>
+      </w:r>
+      <w:r>
+        <w:rPr>
+          <w:rFonts w:ascii="Arial" w:eastAsia="Times New Roman" w:hAnsi="Arial" w:cs="Arial"/>
+          <w:color w:val="000000"/>
+        </w:rPr>
+        <w:t>classes are needed frequently, and the object structure consists of many unrelated classes.</w:t>
+      </w:r>
+    </w:p>
+    <w:p>
+      <w:pPr>
+        <w:spacing w:after="0" w:line="240" w:lineRule="auto"/>
+        <w:rPr>
+          <w:rFonts w:ascii="Arial" w:eastAsia="Times New Roman" w:hAnsi="Arial" w:cs="Arial"/>
+          <w:color w:val="000000"/>
+        </w:rPr>
+      </w:pPr>
+    </w:p>
+    <w:p>
+      <w:pPr>
+        <w:pStyle w:val="ListParagraph"/>
+        <w:numPr>
+          <w:ilvl w:val="0"/>
+          <w:numId w:val="9"/>
+        </w:numPr>
         <w:spacing w:after="0" w:line="240" w:lineRule="auto"/>
         <w:rPr>
           <w:rFonts w:ascii="Times New Roman" w:eastAsia="Times New Roman" w:hAnsi="Times New Roman" w:cs="Times New Roman"/>
@@ -1165,14 +1487,83 @@
       </w:pPr>
       <w:r>
         <w:rPr>
-          <w:rFonts w:ascii="Arial" w:eastAsia="Times New Roman" w:hAnsi="Arial" w:cs="Arial"/>
-          <w:color w:val="000000"/>
-        </w:rPr>
-        <w:t> - Improve / degrade NFPs discussed during architectural discussions? </w:t>
-      </w:r>
-    </w:p>
-    <w:p>
-      <w:pPr>
+          <w:rFonts w:ascii="Arial" w:hAnsi="Arial" w:cs="Arial"/>
+          <w:b/>
+          <w:color w:val="000000"/>
+        </w:rPr>
+        <w:t>Readability</w:t>
+      </w:r>
+      <w:r>
+        <w:rPr>
+          <w:rFonts w:ascii="Arial" w:hAnsi="Arial" w:cs="Arial"/>
+          <w:color w:val="000000"/>
+        </w:rPr>
+        <w:t xml:space="preserve"> - </w:t>
+      </w:r>
+      <w:r>
+        <w:rPr>
+          <w:rFonts w:ascii="Arial" w:hAnsi="Arial" w:cs="Arial"/>
+          <w:color w:val="000000"/>
+        </w:rPr>
+        <w:t xml:space="preserve">Improves </w:t>
+      </w:r>
+      <w:r>
+        <w:rPr>
+          <w:rFonts w:ascii="Arial" w:hAnsi="Arial" w:cs="Arial"/>
+          <w:color w:val="000000"/>
+        </w:rPr>
+        <w:t>r</w:t>
+      </w:r>
+      <w:r>
+        <w:rPr>
+          <w:rFonts w:ascii="Arial" w:hAnsi="Arial" w:cs="Arial"/>
+          <w:color w:val="000000"/>
+        </w:rPr>
+        <w:t>eadability</w:t>
+      </w:r>
+      <w:r>
+        <w:rPr>
+          <w:rFonts w:ascii="Arial" w:hAnsi="Arial" w:cs="Arial"/>
+          <w:color w:val="000000"/>
+        </w:rPr>
+        <w:t xml:space="preserve"> as </w:t>
+      </w:r>
+      <w:r>
+        <w:rPr>
+          <w:rFonts w:ascii="Arial" w:hAnsi="Arial" w:cs="Arial"/>
+          <w:color w:val="000000"/>
+        </w:rPr>
+        <w:t>the code for the new operation</w:t>
+      </w:r>
+      <w:r>
+        <w:rPr>
+          <w:rFonts w:ascii="Arial" w:hAnsi="Arial" w:cs="Arial"/>
+          <w:color w:val="000000"/>
+        </w:rPr>
+        <w:t xml:space="preserve"> is </w:t>
+      </w:r>
+      <w:r>
+        <w:rPr>
+          <w:rFonts w:ascii="Arial" w:hAnsi="Arial" w:cs="Arial"/>
+          <w:color w:val="000000"/>
+        </w:rPr>
+        <w:t>packed up in a Visitor class and not cluttered throughout the many Element classes</w:t>
+      </w:r>
+      <w:r>
+        <w:rPr>
+          <w:rFonts w:ascii="Arial" w:hAnsi="Arial" w:cs="Arial"/>
+          <w:color w:val="000000"/>
+        </w:rPr>
+        <w:br/>
+      </w:r>
+    </w:p>
+    <w:p>
+      <w:pPr>
+        <w:pStyle w:val="ListParagraph"/>
+        <w:numPr>
+          <w:ilvl w:val="0"/>
+          <w:numId w:val="9"/>
+        </w:numPr>
         <w:spacing w:after="0" w:line="240" w:lineRule="auto"/>
         <w:rPr>
           <w:rFonts w:ascii="Times New Roman" w:eastAsia="Times New Roman" w:hAnsi="Times New Roman" w:cs="Times New Roman"/>
@@ -1180,21 +1571,150 @@
           <w:szCs w:val="24"/>
         </w:rPr>
       </w:pPr>
-    </w:p>
-    <w:p>
-      <w:pPr>
-        <w:spacing w:after="0" w:line="240" w:lineRule="auto"/>
-        <w:rPr>
-          <w:rFonts w:ascii="Arial" w:eastAsia="Times New Roman" w:hAnsi="Arial" w:cs="Arial"/>
-          <w:color w:val="000000"/>
-        </w:rPr>
-      </w:pPr>
-      <w:r>
-        <w:rPr>
-          <w:rFonts w:ascii="Arial" w:eastAsia="Times New Roman" w:hAnsi="Arial" w:cs="Arial"/>
-          <w:color w:val="000000"/>
-        </w:rPr>
-        <w:t>-Improves scalability in the case when new operations on classes are needed frequently, and the object structure consists of many unrelated classes. This is because it is inflexible to add new subclasses each time a new operation is required.</w:t>
+      <w:r>
+        <w:rPr>
+          <w:rFonts w:ascii="Arial" w:eastAsia="Times New Roman" w:hAnsi="Arial" w:cs="Arial"/>
+          <w:b/>
+          <w:color w:val="000000"/>
+        </w:rPr>
+        <w:t xml:space="preserve">Maintainability </w:t>
+      </w:r>
+      <w:r>
+        <w:rPr>
+          <w:rFonts w:ascii="Arial" w:eastAsia="Times New Roman" w:hAnsi="Arial" w:cs="Arial"/>
+          <w:color w:val="000000"/>
+        </w:rPr>
+        <w:t>- D</w:t>
+      </w:r>
+      <w:r>
+        <w:rPr>
+          <w:rFonts w:ascii="Arial" w:eastAsia="Times New Roman" w:hAnsi="Arial" w:cs="Arial"/>
+          <w:color w:val="000000"/>
+        </w:rPr>
+        <w:t>egrade</w:t>
+      </w:r>
+      <w:r>
+        <w:rPr>
+          <w:rFonts w:ascii="Arial" w:eastAsia="Times New Roman" w:hAnsi="Arial" w:cs="Arial"/>
+          <w:color w:val="000000"/>
+        </w:rPr>
+        <w:t>s</w:t>
+      </w:r>
+      <w:r>
+        <w:rPr>
+          <w:rFonts w:ascii="Arial" w:eastAsia="Times New Roman" w:hAnsi="Arial" w:cs="Arial"/>
+          <w:color w:val="000000"/>
+        </w:rPr>
+        <w:t xml:space="preserve"> maintainability in the case when we need to add new </w:t>
+      </w:r>
+      <w:r>
+        <w:rPr>
+          <w:rFonts w:ascii="Arial" w:eastAsia="Times New Roman" w:hAnsi="Arial" w:cs="Arial"/>
+          <w:color w:val="000000"/>
+        </w:rPr>
+        <w:t>E</w:t>
+      </w:r>
+      <w:r>
+        <w:rPr>
+          <w:rFonts w:ascii="Arial" w:eastAsia="Times New Roman" w:hAnsi="Arial" w:cs="Arial"/>
+          <w:color w:val="000000"/>
+        </w:rPr>
+        <w:t xml:space="preserve">lements to </w:t>
+      </w:r>
+      <w:r>
+        <w:rPr>
+          <w:rFonts w:ascii="Arial" w:eastAsia="Times New Roman" w:hAnsi="Arial" w:cs="Arial"/>
+          <w:color w:val="000000"/>
+        </w:rPr>
+        <w:t>the program’s class hierarchy</w:t>
+      </w:r>
+      <w:r>
+        <w:rPr>
+          <w:rFonts w:ascii="Arial" w:eastAsia="Times New Roman" w:hAnsi="Arial" w:cs="Arial"/>
+          <w:color w:val="000000"/>
+        </w:rPr>
+        <w:t xml:space="preserve">. </w:t>
+      </w:r>
+      <w:r>
+        <w:rPr>
+          <w:rFonts w:ascii="Arial" w:eastAsia="Times New Roman" w:hAnsi="Arial" w:cs="Arial"/>
+          <w:color w:val="000000"/>
+        </w:rPr>
+        <w:t xml:space="preserve">When </w:t>
+      </w:r>
+      <w:r>
+        <w:rPr>
+          <w:rFonts w:ascii="Arial" w:eastAsia="Times New Roman" w:hAnsi="Arial" w:cs="Arial"/>
+          <w:color w:val="000000"/>
+        </w:rPr>
+        <w:t xml:space="preserve">a new </w:t>
+      </w:r>
+      <w:r>
+        <w:rPr>
+          <w:rFonts w:ascii="Arial" w:eastAsia="Times New Roman" w:hAnsi="Arial" w:cs="Arial"/>
+          <w:color w:val="000000"/>
+        </w:rPr>
+        <w:t>E</w:t>
+      </w:r>
+      <w:r>
+        <w:rPr>
+          <w:rFonts w:ascii="Arial" w:eastAsia="Times New Roman" w:hAnsi="Arial" w:cs="Arial"/>
+          <w:color w:val="000000"/>
+        </w:rPr>
+        <w:t xml:space="preserve">lement is added, all existing </w:t>
+      </w:r>
+      <w:r>
+        <w:rPr>
+          <w:rFonts w:ascii="Arial" w:eastAsia="Times New Roman" w:hAnsi="Arial" w:cs="Arial"/>
+          <w:color w:val="000000"/>
+        </w:rPr>
+        <w:t>V</w:t>
+      </w:r>
+      <w:r>
+        <w:rPr>
+          <w:rFonts w:ascii="Arial" w:eastAsia="Times New Roman" w:hAnsi="Arial" w:cs="Arial"/>
+          <w:color w:val="000000"/>
+        </w:rPr>
+        <w:t xml:space="preserve">isitors must be updated with the new </w:t>
+      </w:r>
+      <w:r>
+        <w:rPr>
+          <w:rFonts w:ascii="Arial" w:eastAsia="Times New Roman" w:hAnsi="Arial" w:cs="Arial"/>
+          <w:color w:val="000000"/>
+        </w:rPr>
+        <w:t xml:space="preserve">corresponding </w:t>
+      </w:r>
+      <w:proofErr w:type="gramStart"/>
+      <w:r>
+        <w:rPr>
+          <w:rFonts w:ascii="Arial" w:eastAsia="Times New Roman" w:hAnsi="Arial" w:cs="Arial"/>
+          <w:i/>
+          <w:color w:val="000000"/>
+        </w:rPr>
+        <w:t>visit(</w:t>
+      </w:r>
+      <w:proofErr w:type="gramEnd"/>
+      <w:r>
+        <w:rPr>
+          <w:rFonts w:ascii="Arial" w:eastAsia="Times New Roman" w:hAnsi="Arial" w:cs="Arial"/>
+          <w:i/>
+          <w:color w:val="000000"/>
+        </w:rPr>
+        <w:t xml:space="preserve">) </w:t>
+      </w:r>
+      <w:r>
+        <w:rPr>
+          <w:rFonts w:ascii="Arial" w:eastAsia="Times New Roman" w:hAnsi="Arial" w:cs="Arial"/>
+          <w:color w:val="000000"/>
+        </w:rPr>
+        <w:t xml:space="preserve">method for processing this </w:t>
+      </w:r>
+      <w:r>
+        <w:rPr>
+          <w:rFonts w:ascii="Arial" w:eastAsia="Times New Roman" w:hAnsi="Arial" w:cs="Arial"/>
+          <w:color w:val="000000"/>
+        </w:rPr>
+        <w:t>Element</w:t>
       </w:r>
     </w:p>
     <w:p>
@@ -1206,34 +1726,14 @@
           <w:szCs w:val="24"/>
         </w:rPr>
       </w:pPr>
-      <w:r>
-        <w:rPr>
-          <w:rFonts w:ascii="Arial" w:hAnsi="Arial" w:cs="Arial"/>
-          <w:color w:val="000000"/>
-        </w:rPr>
-        <w:t xml:space="preserve">-Improves reusability, as no change structures are needed to add new operations and </w:t>
-      </w:r>
-      <w:proofErr w:type="spellStart"/>
-      <w:r>
-        <w:rPr>
-          <w:rFonts w:ascii="Arial" w:hAnsi="Arial" w:cs="Arial"/>
-          <w:color w:val="000000"/>
-        </w:rPr>
-        <w:t>exsiting</w:t>
-      </w:r>
-      <w:proofErr w:type="spellEnd"/>
-      <w:r>
-        <w:rPr>
-          <w:rFonts w:ascii="Arial" w:hAnsi="Arial" w:cs="Arial"/>
-          <w:color w:val="000000"/>
-        </w:rPr>
-        <w:t xml:space="preserve"> structures can be reused when necessary. </w:t>
-      </w:r>
-      <w:bookmarkStart w:id="0" w:name="_GoBack"/>
-      <w:bookmarkEnd w:id="0"/>
-    </w:p>
-    <w:p>
-      <w:pPr>
+    </w:p>
+    <w:p>
+      <w:pPr>
+        <w:pStyle w:val="ListParagraph"/>
+        <w:numPr>
+          <w:ilvl w:val="0"/>
+          <w:numId w:val="9"/>
+        </w:numPr>
         <w:spacing w:after="0" w:line="240" w:lineRule="auto"/>
         <w:rPr>
           <w:rFonts w:ascii="Times New Roman" w:eastAsia="Times New Roman" w:hAnsi="Times New Roman" w:cs="Times New Roman"/>
@@ -1244,59 +1744,27 @@
       <w:r>
         <w:rPr>
           <w:rFonts w:ascii="Arial" w:eastAsia="Times New Roman" w:hAnsi="Arial" w:cs="Arial"/>
-          <w:color w:val="000000"/>
-        </w:rPr>
-        <w:t xml:space="preserve">-It can degrade maintainability in the case when we need to add new elements to an object’s structure. Once a new element is added, all existing visitors must be updated with the new method responsible for processing this new </w:t>
-      </w:r>
-      <w:proofErr w:type="spellStart"/>
-      <w:r>
-        <w:rPr>
-          <w:rFonts w:ascii="Arial" w:eastAsia="Times New Roman" w:hAnsi="Arial" w:cs="Arial"/>
-          <w:color w:val="000000"/>
-        </w:rPr>
-        <w:t>addition.In</w:t>
-      </w:r>
-      <w:proofErr w:type="spellEnd"/>
-      <w:r>
-        <w:rPr>
-          <w:rFonts w:ascii="Arial" w:eastAsia="Times New Roman" w:hAnsi="Arial" w:cs="Arial"/>
-          <w:color w:val="000000"/>
-        </w:rPr>
-        <w:t xml:space="preserve"> the case when we have multiple </w:t>
-      </w:r>
-      <w:proofErr w:type="spellStart"/>
-      <w:r>
-        <w:rPr>
-          <w:rFonts w:ascii="Arial" w:eastAsia="Times New Roman" w:hAnsi="Arial" w:cs="Arial"/>
-          <w:color w:val="000000"/>
-        </w:rPr>
-        <w:t>visitors,this</w:t>
-      </w:r>
-      <w:proofErr w:type="spellEnd"/>
-      <w:r>
-        <w:rPr>
-          <w:rFonts w:ascii="Arial" w:eastAsia="Times New Roman" w:hAnsi="Arial" w:cs="Arial"/>
-          <w:color w:val="000000"/>
-        </w:rPr>
-        <w:t xml:space="preserve"> update process can take some time. Furthermore, using the visitor pattern can cause the business logic of an object to be spread be spread all over visitor implementations.   </w:t>
-      </w:r>
-    </w:p>
-    <w:p>
-      <w:pPr>
-        <w:spacing w:after="0" w:line="240" w:lineRule="auto"/>
-        <w:rPr>
-          <w:rFonts w:ascii="Times New Roman" w:eastAsia="Times New Roman" w:hAnsi="Times New Roman" w:cs="Times New Roman"/>
-          <w:sz w:val="24"/>
-          <w:szCs w:val="24"/>
-        </w:rPr>
-      </w:pPr>
-      <w:r>
-        <w:rPr>
-          <w:rFonts w:ascii="Arial" w:eastAsia="Times New Roman" w:hAnsi="Arial" w:cs="Arial"/>
-          <w:color w:val="000000"/>
-        </w:rPr>
-        <w:t>-It degrades testability due to the extensive use of polymorphism and the fact that its implementation is based on double dispatch.</w:t>
-      </w:r>
+          <w:b/>
+          <w:color w:val="000000"/>
+        </w:rPr>
+        <w:t xml:space="preserve">Testability </w:t>
+      </w:r>
+      <w:r>
+        <w:rPr>
+          <w:rFonts w:ascii="Arial" w:eastAsia="Times New Roman" w:hAnsi="Arial" w:cs="Arial"/>
+          <w:color w:val="000000"/>
+        </w:rPr>
+        <w:t>- D</w:t>
+      </w:r>
+      <w:r>
+        <w:rPr>
+          <w:rFonts w:ascii="Arial" w:eastAsia="Times New Roman" w:hAnsi="Arial" w:cs="Arial"/>
+          <w:color w:val="000000"/>
+        </w:rPr>
+        <w:t>egrades testability due to the extensive use of polymorphism and the fact that its implementation is based on double dispatch</w:t>
+      </w:r>
+      <w:bookmarkStart w:id="0" w:name="_GoBack"/>
+      <w:bookmarkEnd w:id="0"/>
     </w:p>
     <w:p>
       <w:pPr>
@@ -1741,6 +2209,119 @@
 <file path=word/numbering.xml><?xml version="1.0" encoding="utf-8"?>
 <w:numbering xmlns:wpc="http://schemas.microsoft.com/office/word/2010/wordprocessingCanvas" xmlns:cx="http://schemas.microsoft.com/office/drawing/2014/chartex" xmlns:cx1="http://schemas.microsoft.com/office/drawing/2015/9/8/chartex" xmlns:cx2="http://schemas.microsoft.com/office/drawing/2015/10/21/chartex" xmlns:cx3="http://schemas.microsoft.com/office/drawing/2016/5/9/chartex" xmlns:cx4="http://schemas.microsoft.com/office/drawing/2016/5/10/chartex" xmlns:cx5="http://schemas.microsoft.com/office/drawing/2016/5/11/chartex" xmlns:cx6="http://schemas.microsoft.com/office/drawing/2016/5/12/chartex" xmlns:cx7="http://schemas.microsoft.com/office/drawing/2016/5/13/chartex" xmlns:cx8="http://schemas.microsoft.com/office/drawing/2016/5/14/chartex" xmlns:mc="http://schemas.openxmlformats.org/markup-compatibility/2006" xmlns:aink="http://schemas.microsoft.com/office/drawing/2016/ink" xmlns:am3d="http://schemas.microsoft.com/office/drawing/2017/model3d" xmlns:o="urn:schemas-microsoft-com:office:office" xmlns:r="http://schemas.openxmlformats.org/officeDocument/2006/relationships" xmlns:m="http://schemas.openxmlformats.org/officeDocument/2006/math" xmlns:v="urn:schemas-microsoft-com:vml" xmlns:wp14="http://schemas.microsoft.com/office/word/2010/wordprocessingDrawing" xmlns:wp="http://schemas.openxmlformats.org/drawingml/2006/wordprocessingDrawing" xmlns:w10="urn:schemas-microsoft-com:office:word" xmlns:w="http://schemas.openxmlformats.org/wordprocessingml/2006/main" xmlns:w14="http://schemas.microsoft.com/office/word/2010/wordml" xmlns:w15="http://schemas.microsoft.com/office/word/2012/wordml" xmlns:w16cid="http://schemas.microsoft.com/office/word/2016/wordml/cid" xmlns:w16se="http://schemas.microsoft.com/office/word/2015/wordml/symex" xmlns:wpg="http://schemas.microsoft.com/office/word/2010/wordprocessingGroup" xmlns:wpi="http://schemas.microsoft.com/office/word/2010/wordprocessingInk" xmlns:wne="http://schemas.microsoft.com/office/word/2006/wordml" xmlns:wps="http://schemas.microsoft.com/office/word/2010/wordprocessingShape" mc:Ignorable="w14 w15 w16se w16cid wp14">
   <w:abstractNum w:abstractNumId="0" w15:restartNumberingAfterBreak="0">
+    <w:nsid w:val="0D662C0D"/>
+    <w:multiLevelType w:val="hybridMultilevel"/>
+    <w:tmpl w:val="40B26138"/>
+    <w:lvl w:ilvl="0" w:tplc="10090001">
+      <w:start w:val="1"/>
+      <w:numFmt w:val="bullet"/>
+      <w:lvlText w:val=""/>
+      <w:lvlJc w:val="left"/>
+      <w:pPr>
+        <w:ind w:left="720" w:hanging="360"/>
+      </w:pPr>
+      <w:rPr>
+        <w:rFonts w:ascii="Symbol" w:hAnsi="Symbol" w:hint="default"/>
+      </w:rPr>
+    </w:lvl>
+    <w:lvl w:ilvl="1" w:tplc="10090003" w:tentative="1">
+      <w:start w:val="1"/>
+      <w:numFmt w:val="bullet"/>
+      <w:lvlText w:val="o"/>
+      <w:lvlJc w:val="left"/>
+      <w:pPr>
+        <w:ind w:left="1440" w:hanging="360"/>
+      </w:pPr>
+      <w:rPr>
+        <w:rFonts w:ascii="Courier New" w:hAnsi="Courier New" w:cs="Courier New" w:hint="default"/>
+      </w:rPr>
+    </w:lvl>
+    <w:lvl w:ilvl="2" w:tplc="10090005" w:tentative="1">
+      <w:start w:val="1"/>
+      <w:numFmt w:val="bullet"/>
+      <w:lvlText w:val=""/>
+      <w:lvlJc w:val="left"/>
+      <w:pPr>
+        <w:ind w:left="2160" w:hanging="360"/>
+      </w:pPr>
+      <w:rPr>
+        <w:rFonts w:ascii="Wingdings" w:hAnsi="Wingdings" w:hint="default"/>
+      </w:rPr>
+    </w:lvl>
+    <w:lvl w:ilvl="3" w:tplc="10090001" w:tentative="1">
+      <w:start w:val="1"/>
+      <w:numFmt w:val="bullet"/>
+      <w:lvlText w:val=""/>
+      <w:lvlJc w:val="left"/>
+      <w:pPr>
+        <w:ind w:left="2880" w:hanging="360"/>
+      </w:pPr>
+      <w:rPr>
+        <w:rFonts w:ascii="Symbol" w:hAnsi="Symbol" w:hint="default"/>
+      </w:rPr>
+    </w:lvl>
+    <w:lvl w:ilvl="4" w:tplc="10090003" w:tentative="1">
+      <w:start w:val="1"/>
+      <w:numFmt w:val="bullet"/>
+      <w:lvlText w:val="o"/>
+      <w:lvlJc w:val="left"/>
+      <w:pPr>
+        <w:ind w:left="3600" w:hanging="360"/>
+      </w:pPr>
+      <w:rPr>
+        <w:rFonts w:ascii="Courier New" w:hAnsi="Courier New" w:cs="Courier New" w:hint="default"/>
+      </w:rPr>
+    </w:lvl>
+    <w:lvl w:ilvl="5" w:tplc="10090005" w:tentative="1">
+      <w:start w:val="1"/>
+      <w:numFmt w:val="bullet"/>
+      <w:lvlText w:val=""/>
+      <w:lvlJc w:val="left"/>
+      <w:pPr>
+        <w:ind w:left="4320" w:hanging="360"/>
+      </w:pPr>
+      <w:rPr>
+        <w:rFonts w:ascii="Wingdings" w:hAnsi="Wingdings" w:hint="default"/>
+      </w:rPr>
+    </w:lvl>
+    <w:lvl w:ilvl="6" w:tplc="10090001" w:tentative="1">
+      <w:start w:val="1"/>
+      <w:numFmt w:val="bullet"/>
+      <w:lvlText w:val=""/>
+      <w:lvlJc w:val="left"/>
+      <w:pPr>
+        <w:ind w:left="5040" w:hanging="360"/>
+      </w:pPr>
+      <w:rPr>
+        <w:rFonts w:ascii="Symbol" w:hAnsi="Symbol" w:hint="default"/>
+      </w:rPr>
+    </w:lvl>
+    <w:lvl w:ilvl="7" w:tplc="10090003" w:tentative="1">
+      <w:start w:val="1"/>
+      <w:numFmt w:val="bullet"/>
+      <w:lvlText w:val="o"/>
+      <w:lvlJc w:val="left"/>
+      <w:pPr>
+        <w:ind w:left="5760" w:hanging="360"/>
+      </w:pPr>
+      <w:rPr>
+        <w:rFonts w:ascii="Courier New" w:hAnsi="Courier New" w:cs="Courier New" w:hint="default"/>
+      </w:rPr>
+    </w:lvl>
+    <w:lvl w:ilvl="8" w:tplc="10090005" w:tentative="1">
+      <w:start w:val="1"/>
+      <w:numFmt w:val="bullet"/>
+      <w:lvlText w:val=""/>
+      <w:lvlJc w:val="left"/>
+      <w:pPr>
+        <w:ind w:left="6480" w:hanging="360"/>
+      </w:pPr>
+      <w:rPr>
+        <w:rFonts w:ascii="Wingdings" w:hAnsi="Wingdings" w:hint="default"/>
+      </w:rPr>
+    </w:lvl>
+  </w:abstractNum>
+  <w:abstractNum w:abstractNumId="1" w15:restartNumberingAfterBreak="0">
     <w:nsid w:val="183C6A6D"/>
     <w:multiLevelType w:val="multilevel"/>
     <w:tmpl w:val="6EF29276"/>
@@ -1889,7 +2470,7 @@
       </w:rPr>
     </w:lvl>
   </w:abstractNum>
-  <w:abstractNum w:abstractNumId="1" w15:restartNumberingAfterBreak="0">
+  <w:abstractNum w:abstractNumId="2" w15:restartNumberingAfterBreak="0">
     <w:nsid w:val="21712F25"/>
     <w:multiLevelType w:val="multilevel"/>
     <w:tmpl w:val="D0D04410"/>
@@ -2002,7 +2583,7 @@
       </w:pPr>
     </w:lvl>
   </w:abstractNum>
-  <w:abstractNum w:abstractNumId="2" w15:restartNumberingAfterBreak="0">
+  <w:abstractNum w:abstractNumId="3" w15:restartNumberingAfterBreak="0">
     <w:nsid w:val="45033804"/>
     <w:multiLevelType w:val="multilevel"/>
     <w:tmpl w:val="7DD863B2"/>
@@ -2151,7 +2732,7 @@
       </w:rPr>
     </w:lvl>
   </w:abstractNum>
-  <w:abstractNum w:abstractNumId="3" w15:restartNumberingAfterBreak="0">
+  <w:abstractNum w:abstractNumId="4" w15:restartNumberingAfterBreak="0">
     <w:nsid w:val="4BA54B04"/>
     <w:multiLevelType w:val="multilevel"/>
     <w:tmpl w:val="5F605834"/>
@@ -2300,7 +2881,7 @@
       </w:rPr>
     </w:lvl>
   </w:abstractNum>
-  <w:abstractNum w:abstractNumId="4" w15:restartNumberingAfterBreak="0">
+  <w:abstractNum w:abstractNumId="5" w15:restartNumberingAfterBreak="0">
     <w:nsid w:val="5A7872CC"/>
     <w:multiLevelType w:val="hybridMultilevel"/>
     <w:tmpl w:val="A41A1E40"/>
@@ -2413,8 +2994,383 @@
       </w:rPr>
     </w:lvl>
   </w:abstractNum>
+  <w:abstractNum w:abstractNumId="6" w15:restartNumberingAfterBreak="0">
+    <w:nsid w:val="63D115D9"/>
+    <w:multiLevelType w:val="hybridMultilevel"/>
+    <w:tmpl w:val="CAF809D6"/>
+    <w:lvl w:ilvl="0" w:tplc="10090001">
+      <w:start w:val="1"/>
+      <w:numFmt w:val="bullet"/>
+      <w:lvlText w:val=""/>
+      <w:lvlJc w:val="left"/>
+      <w:pPr>
+        <w:ind w:left="720" w:hanging="360"/>
+      </w:pPr>
+      <w:rPr>
+        <w:rFonts w:ascii="Symbol" w:hAnsi="Symbol" w:hint="default"/>
+      </w:rPr>
+    </w:lvl>
+    <w:lvl w:ilvl="1" w:tplc="10090003" w:tentative="1">
+      <w:start w:val="1"/>
+      <w:numFmt w:val="bullet"/>
+      <w:lvlText w:val="o"/>
+      <w:lvlJc w:val="left"/>
+      <w:pPr>
+        <w:ind w:left="1440" w:hanging="360"/>
+      </w:pPr>
+      <w:rPr>
+        <w:rFonts w:ascii="Courier New" w:hAnsi="Courier New" w:cs="Courier New" w:hint="default"/>
+      </w:rPr>
+    </w:lvl>
+    <w:lvl w:ilvl="2" w:tplc="10090005" w:tentative="1">
+      <w:start w:val="1"/>
+      <w:numFmt w:val="bullet"/>
+      <w:lvlText w:val=""/>
+      <w:lvlJc w:val="left"/>
+      <w:pPr>
+        <w:ind w:left="2160" w:hanging="360"/>
+      </w:pPr>
+      <w:rPr>
+        <w:rFonts w:ascii="Wingdings" w:hAnsi="Wingdings" w:hint="default"/>
+      </w:rPr>
+    </w:lvl>
+    <w:lvl w:ilvl="3" w:tplc="10090001" w:tentative="1">
+      <w:start w:val="1"/>
+      <w:numFmt w:val="bullet"/>
+      <w:lvlText w:val=""/>
+      <w:lvlJc w:val="left"/>
+      <w:pPr>
+        <w:ind w:left="2880" w:hanging="360"/>
+      </w:pPr>
+      <w:rPr>
+        <w:rFonts w:ascii="Symbol" w:hAnsi="Symbol" w:hint="default"/>
+      </w:rPr>
+    </w:lvl>
+    <w:lvl w:ilvl="4" w:tplc="10090003" w:tentative="1">
+      <w:start w:val="1"/>
+      <w:numFmt w:val="bullet"/>
+      <w:lvlText w:val="o"/>
+      <w:lvlJc w:val="left"/>
+      <w:pPr>
+        <w:ind w:left="3600" w:hanging="360"/>
+      </w:pPr>
+      <w:rPr>
+        <w:rFonts w:ascii="Courier New" w:hAnsi="Courier New" w:cs="Courier New" w:hint="default"/>
+      </w:rPr>
+    </w:lvl>
+    <w:lvl w:ilvl="5" w:tplc="10090005" w:tentative="1">
+      <w:start w:val="1"/>
+      <w:numFmt w:val="bullet"/>
+      <w:lvlText w:val=""/>
+      <w:lvlJc w:val="left"/>
+      <w:pPr>
+        <w:ind w:left="4320" w:hanging="360"/>
+      </w:pPr>
+      <w:rPr>
+        <w:rFonts w:ascii="Wingdings" w:hAnsi="Wingdings" w:hint="default"/>
+      </w:rPr>
+    </w:lvl>
+    <w:lvl w:ilvl="6" w:tplc="10090001" w:tentative="1">
+      <w:start w:val="1"/>
+      <w:numFmt w:val="bullet"/>
+      <w:lvlText w:val=""/>
+      <w:lvlJc w:val="left"/>
+      <w:pPr>
+        <w:ind w:left="5040" w:hanging="360"/>
+      </w:pPr>
+      <w:rPr>
+        <w:rFonts w:ascii="Symbol" w:hAnsi="Symbol" w:hint="default"/>
+      </w:rPr>
+    </w:lvl>
+    <w:lvl w:ilvl="7" w:tplc="10090003" w:tentative="1">
+      <w:start w:val="1"/>
+      <w:numFmt w:val="bullet"/>
+      <w:lvlText w:val="o"/>
+      <w:lvlJc w:val="left"/>
+      <w:pPr>
+        <w:ind w:left="5760" w:hanging="360"/>
+      </w:pPr>
+      <w:rPr>
+        <w:rFonts w:ascii="Courier New" w:hAnsi="Courier New" w:cs="Courier New" w:hint="default"/>
+      </w:rPr>
+    </w:lvl>
+    <w:lvl w:ilvl="8" w:tplc="10090005" w:tentative="1">
+      <w:start w:val="1"/>
+      <w:numFmt w:val="bullet"/>
+      <w:lvlText w:val=""/>
+      <w:lvlJc w:val="left"/>
+      <w:pPr>
+        <w:ind w:left="6480" w:hanging="360"/>
+      </w:pPr>
+      <w:rPr>
+        <w:rFonts w:ascii="Wingdings" w:hAnsi="Wingdings" w:hint="default"/>
+      </w:rPr>
+    </w:lvl>
+  </w:abstractNum>
+  <w:abstractNum w:abstractNumId="7" w15:restartNumberingAfterBreak="0">
+    <w:nsid w:val="6E7439E0"/>
+    <w:multiLevelType w:val="hybridMultilevel"/>
+    <w:tmpl w:val="FF868650"/>
+    <w:lvl w:ilvl="0" w:tplc="10090001">
+      <w:start w:val="1"/>
+      <w:numFmt w:val="bullet"/>
+      <w:lvlText w:val=""/>
+      <w:lvlJc w:val="left"/>
+      <w:pPr>
+        <w:ind w:left="720" w:hanging="360"/>
+      </w:pPr>
+      <w:rPr>
+        <w:rFonts w:ascii="Symbol" w:hAnsi="Symbol" w:hint="default"/>
+      </w:rPr>
+    </w:lvl>
+    <w:lvl w:ilvl="1" w:tplc="10090003" w:tentative="1">
+      <w:start w:val="1"/>
+      <w:numFmt w:val="bullet"/>
+      <w:lvlText w:val="o"/>
+      <w:lvlJc w:val="left"/>
+      <w:pPr>
+        <w:ind w:left="1440" w:hanging="360"/>
+      </w:pPr>
+      <w:rPr>
+        <w:rFonts w:ascii="Courier New" w:hAnsi="Courier New" w:cs="Courier New" w:hint="default"/>
+      </w:rPr>
+    </w:lvl>
+    <w:lvl w:ilvl="2" w:tplc="10090005" w:tentative="1">
+      <w:start w:val="1"/>
+      <w:numFmt w:val="bullet"/>
+      <w:lvlText w:val=""/>
+      <w:lvlJc w:val="left"/>
+      <w:pPr>
+        <w:ind w:left="2160" w:hanging="360"/>
+      </w:pPr>
+      <w:rPr>
+        <w:rFonts w:ascii="Wingdings" w:hAnsi="Wingdings" w:hint="default"/>
+      </w:rPr>
+    </w:lvl>
+    <w:lvl w:ilvl="3" w:tplc="10090001" w:tentative="1">
+      <w:start w:val="1"/>
+      <w:numFmt w:val="bullet"/>
+      <w:lvlText w:val=""/>
+      <w:lvlJc w:val="left"/>
+      <w:pPr>
+        <w:ind w:left="2880" w:hanging="360"/>
+      </w:pPr>
+      <w:rPr>
+        <w:rFonts w:ascii="Symbol" w:hAnsi="Symbol" w:hint="default"/>
+      </w:rPr>
+    </w:lvl>
+    <w:lvl w:ilvl="4" w:tplc="10090003" w:tentative="1">
+      <w:start w:val="1"/>
+      <w:numFmt w:val="bullet"/>
+      <w:lvlText w:val="o"/>
+      <w:lvlJc w:val="left"/>
+      <w:pPr>
+        <w:ind w:left="3600" w:hanging="360"/>
+      </w:pPr>
+      <w:rPr>
+        <w:rFonts w:ascii="Courier New" w:hAnsi="Courier New" w:cs="Courier New" w:hint="default"/>
+      </w:rPr>
+    </w:lvl>
+    <w:lvl w:ilvl="5" w:tplc="10090005" w:tentative="1">
+      <w:start w:val="1"/>
+      <w:numFmt w:val="bullet"/>
+      <w:lvlText w:val=""/>
+      <w:lvlJc w:val="left"/>
+      <w:pPr>
+        <w:ind w:left="4320" w:hanging="360"/>
+      </w:pPr>
+      <w:rPr>
+        <w:rFonts w:ascii="Wingdings" w:hAnsi="Wingdings" w:hint="default"/>
+      </w:rPr>
+    </w:lvl>
+    <w:lvl w:ilvl="6" w:tplc="10090001" w:tentative="1">
+      <w:start w:val="1"/>
+      <w:numFmt w:val="bullet"/>
+      <w:lvlText w:val=""/>
+      <w:lvlJc w:val="left"/>
+      <w:pPr>
+        <w:ind w:left="5040" w:hanging="360"/>
+      </w:pPr>
+      <w:rPr>
+        <w:rFonts w:ascii="Symbol" w:hAnsi="Symbol" w:hint="default"/>
+      </w:rPr>
+    </w:lvl>
+    <w:lvl w:ilvl="7" w:tplc="10090003" w:tentative="1">
+      <w:start w:val="1"/>
+      <w:numFmt w:val="bullet"/>
+      <w:lvlText w:val="o"/>
+      <w:lvlJc w:val="left"/>
+      <w:pPr>
+        <w:ind w:left="5760" w:hanging="360"/>
+      </w:pPr>
+      <w:rPr>
+        <w:rFonts w:ascii="Courier New" w:hAnsi="Courier New" w:cs="Courier New" w:hint="default"/>
+      </w:rPr>
+    </w:lvl>
+    <w:lvl w:ilvl="8" w:tplc="10090005" w:tentative="1">
+      <w:start w:val="1"/>
+      <w:numFmt w:val="bullet"/>
+      <w:lvlText w:val=""/>
+      <w:lvlJc w:val="left"/>
+      <w:pPr>
+        <w:ind w:left="6480" w:hanging="360"/>
+      </w:pPr>
+      <w:rPr>
+        <w:rFonts w:ascii="Wingdings" w:hAnsi="Wingdings" w:hint="default"/>
+      </w:rPr>
+    </w:lvl>
+  </w:abstractNum>
+  <w:abstractNum w:abstractNumId="8" w15:restartNumberingAfterBreak="0">
+    <w:nsid w:val="6F207047"/>
+    <w:multiLevelType w:val="multilevel"/>
+    <w:tmpl w:val="4820807C"/>
+    <w:lvl w:ilvl="0">
+      <w:start w:val="1"/>
+      <w:numFmt w:val="bullet"/>
+      <w:lvlText w:val=""/>
+      <w:lvlJc w:val="left"/>
+      <w:pPr>
+        <w:tabs>
+          <w:tab w:val="num" w:pos="720"/>
+        </w:tabs>
+        <w:ind w:left="720" w:hanging="360"/>
+      </w:pPr>
+      <w:rPr>
+        <w:rFonts w:ascii="Symbol" w:hAnsi="Symbol" w:hint="default"/>
+        <w:sz w:val="20"/>
+      </w:rPr>
+    </w:lvl>
+    <w:lvl w:ilvl="1">
+      <w:start w:val="1"/>
+      <w:numFmt w:val="bullet"/>
+      <w:lvlText w:val="o"/>
+      <w:lvlJc w:val="left"/>
+      <w:pPr>
+        <w:tabs>
+          <w:tab w:val="num" w:pos="1440"/>
+        </w:tabs>
+        <w:ind w:left="1440" w:hanging="360"/>
+      </w:pPr>
+      <w:rPr>
+        <w:rFonts w:ascii="Courier New" w:hAnsi="Courier New" w:hint="default"/>
+        <w:sz w:val="20"/>
+      </w:rPr>
+    </w:lvl>
+    <w:lvl w:ilvl="2" w:tentative="1">
+      <w:start w:val="1"/>
+      <w:numFmt w:val="bullet"/>
+      <w:lvlText w:val=""/>
+      <w:lvlJc w:val="left"/>
+      <w:pPr>
+        <w:tabs>
+          <w:tab w:val="num" w:pos="2160"/>
+        </w:tabs>
+        <w:ind w:left="2160" w:hanging="360"/>
+      </w:pPr>
+      <w:rPr>
+        <w:rFonts w:ascii="Wingdings" w:hAnsi="Wingdings" w:hint="default"/>
+        <w:sz w:val="20"/>
+      </w:rPr>
+    </w:lvl>
+    <w:lvl w:ilvl="3" w:tentative="1">
+      <w:start w:val="1"/>
+      <w:numFmt w:val="bullet"/>
+      <w:lvlText w:val=""/>
+      <w:lvlJc w:val="left"/>
+      <w:pPr>
+        <w:tabs>
+          <w:tab w:val="num" w:pos="2880"/>
+        </w:tabs>
+        <w:ind w:left="2880" w:hanging="360"/>
+      </w:pPr>
+      <w:rPr>
+        <w:rFonts w:ascii="Wingdings" w:hAnsi="Wingdings" w:hint="default"/>
+        <w:sz w:val="20"/>
+      </w:rPr>
+    </w:lvl>
+    <w:lvl w:ilvl="4" w:tentative="1">
+      <w:start w:val="1"/>
+      <w:numFmt w:val="bullet"/>
+      <w:lvlText w:val=""/>
+      <w:lvlJc w:val="left"/>
+      <w:pPr>
+        <w:tabs>
+          <w:tab w:val="num" w:pos="3600"/>
+        </w:tabs>
+        <w:ind w:left="3600" w:hanging="360"/>
+      </w:pPr>
+      <w:rPr>
+        <w:rFonts w:ascii="Wingdings" w:hAnsi="Wingdings" w:hint="default"/>
+        <w:sz w:val="20"/>
+      </w:rPr>
+    </w:lvl>
+    <w:lvl w:ilvl="5" w:tentative="1">
+      <w:start w:val="1"/>
+      <w:numFmt w:val="bullet"/>
+      <w:lvlText w:val=""/>
+      <w:lvlJc w:val="left"/>
+      <w:pPr>
+        <w:tabs>
+          <w:tab w:val="num" w:pos="4320"/>
+        </w:tabs>
+        <w:ind w:left="4320" w:hanging="360"/>
+      </w:pPr>
+      <w:rPr>
+        <w:rFonts w:ascii="Wingdings" w:hAnsi="Wingdings" w:hint="default"/>
+        <w:sz w:val="20"/>
+      </w:rPr>
+    </w:lvl>
+    <w:lvl w:ilvl="6" w:tentative="1">
+      <w:start w:val="1"/>
+      <w:numFmt w:val="bullet"/>
+      <w:lvlText w:val=""/>
+      <w:lvlJc w:val="left"/>
+      <w:pPr>
+        <w:tabs>
+          <w:tab w:val="num" w:pos="5040"/>
+        </w:tabs>
+        <w:ind w:left="5040" w:hanging="360"/>
+      </w:pPr>
+      <w:rPr>
+        <w:rFonts w:ascii="Wingdings" w:hAnsi="Wingdings" w:hint="default"/>
+        <w:sz w:val="20"/>
+      </w:rPr>
+    </w:lvl>
+    <w:lvl w:ilvl="7" w:tentative="1">
+      <w:start w:val="1"/>
+      <w:numFmt w:val="bullet"/>
+      <w:lvlText w:val=""/>
+      <w:lvlJc w:val="left"/>
+      <w:pPr>
+        <w:tabs>
+          <w:tab w:val="num" w:pos="5760"/>
+        </w:tabs>
+        <w:ind w:left="5760" w:hanging="360"/>
+      </w:pPr>
+      <w:rPr>
+        <w:rFonts w:ascii="Wingdings" w:hAnsi="Wingdings" w:hint="default"/>
+        <w:sz w:val="20"/>
+      </w:rPr>
+    </w:lvl>
+    <w:lvl w:ilvl="8" w:tentative="1">
+      <w:start w:val="1"/>
+      <w:numFmt w:val="bullet"/>
+      <w:lvlText w:val=""/>
+      <w:lvlJc w:val="left"/>
+      <w:pPr>
+        <w:tabs>
+          <w:tab w:val="num" w:pos="6480"/>
+        </w:tabs>
+        <w:ind w:left="6480" w:hanging="360"/>
+      </w:pPr>
+      <w:rPr>
+        <w:rFonts w:ascii="Wingdings" w:hAnsi="Wingdings" w:hint="default"/>
+        <w:sz w:val="20"/>
+      </w:rPr>
+    </w:lvl>
+  </w:abstractNum>
   <w:num w:numId="1">
-    <w:abstractNumId w:val="1"/>
+    <w:abstractNumId w:val="2"/>
     <w:lvlOverride w:ilvl="0">
       <w:lvl w:ilvl="0">
         <w:numFmt w:val="lowerLetter"/>
@@ -2424,13 +3380,13 @@
     </w:lvlOverride>
   </w:num>
   <w:num w:numId="2">
-    <w:abstractNumId w:val="3"/>
+    <w:abstractNumId w:val="4"/>
   </w:num>
   <w:num w:numId="3">
-    <w:abstractNumId w:val="0"/>
+    <w:abstractNumId w:val="1"/>
   </w:num>
   <w:num w:numId="4">
-    <w:abstractNumId w:val="0"/>
+    <w:abstractNumId w:val="1"/>
     <w:lvlOverride w:ilvl="1">
       <w:lvl w:ilvl="1">
         <w:numFmt w:val="bullet"/>
@@ -2450,10 +3406,22 @@
     </w:lvlOverride>
   </w:num>
   <w:num w:numId="5">
-    <w:abstractNumId w:val="4"/>
+    <w:abstractNumId w:val="5"/>
   </w:num>
   <w:num w:numId="6">
-    <w:abstractNumId w:val="2"/>
+    <w:abstractNumId w:val="3"/>
+  </w:num>
+  <w:num w:numId="7">
+    <w:abstractNumId w:val="0"/>
+  </w:num>
+  <w:num w:numId="8">
+    <w:abstractNumId w:val="7"/>
+  </w:num>
+  <w:num w:numId="9">
+    <w:abstractNumId w:val="6"/>
+  </w:num>
+  <w:num w:numId="10">
+    <w:abstractNumId w:val="8"/>
   </w:num>
 </w:numbering>
 </file>
@@ -2475,7 +3443,7 @@
       </w:pPr>
     </w:pPrDefault>
   </w:docDefaults>
-  <w:latentStyles w:defLockedState="0" w:defUIPriority="99" w:defSemiHidden="0" w:defUnhideWhenUsed="0" w:defQFormat="0" w:count="376">
+  <w:latentStyles w:defLockedState="0" w:defUIPriority="99" w:defSemiHidden="0" w:defUnhideWhenUsed="0" w:defQFormat="0" w:count="375">
     <w:lsdException w:name="Normal" w:uiPriority="0" w:qFormat="1"/>
     <w:lsdException w:name="heading 1" w:uiPriority="9" w:qFormat="1"/>
     <w:lsdException w:name="heading 2" w:semiHidden="1" w:uiPriority="9" w:unhideWhenUsed="1" w:qFormat="1"/>
@@ -2851,7 +3819,6 @@
     <w:lsdException w:name="Smart Hyperlink" w:semiHidden="1" w:unhideWhenUsed="1"/>
     <w:lsdException w:name="Hashtag" w:semiHidden="1" w:unhideWhenUsed="1"/>
     <w:lsdException w:name="Unresolved Mention" w:semiHidden="1" w:unhideWhenUsed="1"/>
-    <w:lsdException w:name="Smart Link" w:semiHidden="1" w:unhideWhenUsed="1"/>
   </w:latentStyles>
   <w:style w:type="paragraph" w:default="1" w:styleId="Normal">
     <w:name w:val="Normal"/>
@@ -2890,7 +3857,6 @@
   <w:style w:type="character" w:default="1" w:styleId="DefaultParagraphFont">
     <w:name w:val="Default Paragraph Font"/>
     <w:uiPriority w:val="1"/>
-    <w:semiHidden/>
     <w:unhideWhenUsed/>
   </w:style>
   <w:style w:type="table" w:default="1" w:styleId="TableNormal">

</xml_diff>

<commit_message>
Updated docx and printed to pdf
</commit_message>
<xml_diff>
--- a/written/cs446-d4_KAZE_Visitor-Pattern.docx
+++ b/written/cs446-d4_KAZE_Visitor-Pattern.docx
@@ -1459,7 +1459,37 @@
           <w:rFonts w:ascii="Arial" w:eastAsia="Times New Roman" w:hAnsi="Arial" w:cs="Arial"/>
           <w:color w:val="000000"/>
         </w:rPr>
-        <w:t>classes are needed frequently, and the object structure consists of many unrelated classes.</w:t>
+        <w:t xml:space="preserve">classes are </w:t>
+      </w:r>
+      <w:r>
+        <w:rPr>
+          <w:rFonts w:ascii="Arial" w:eastAsia="Times New Roman" w:hAnsi="Arial" w:cs="Arial"/>
+          <w:color w:val="000000"/>
+        </w:rPr>
+        <w:t>added</w:t>
+      </w:r>
+      <w:r>
+        <w:rPr>
+          <w:rFonts w:ascii="Arial" w:eastAsia="Times New Roman" w:hAnsi="Arial" w:cs="Arial"/>
+          <w:color w:val="000000"/>
+        </w:rPr>
+        <w:t xml:space="preserve"> frequently, and the </w:t>
+      </w:r>
+      <w:r>
+        <w:rPr>
+          <w:rFonts w:ascii="Arial" w:eastAsia="Times New Roman" w:hAnsi="Arial" w:cs="Arial"/>
+          <w:color w:val="000000"/>
+        </w:rPr>
+        <w:t xml:space="preserve">program’s class hierarchy </w:t>
+      </w:r>
+      <w:bookmarkStart w:id="0" w:name="_GoBack"/>
+      <w:bookmarkEnd w:id="0"/>
+      <w:r>
+        <w:rPr>
+          <w:rFonts w:ascii="Arial" w:eastAsia="Times New Roman" w:hAnsi="Arial" w:cs="Arial"/>
+          <w:color w:val="000000"/>
+        </w:rPr>
+        <w:t>consists of many unrelated classes.</w:t>
       </w:r>
     </w:p>
     <w:p>
@@ -1512,14 +1542,7 @@
           <w:rFonts w:ascii="Arial" w:hAnsi="Arial" w:cs="Arial"/>
           <w:color w:val="000000"/>
         </w:rPr>
-        <w:t>r</w:t>
-      </w:r>
-      <w:r>
-        <w:rPr>
-          <w:rFonts w:ascii="Arial" w:hAnsi="Arial" w:cs="Arial"/>
-          <w:color w:val="000000"/>
-        </w:rPr>
-        <w:t>eadability</w:t>
+        <w:t>readability</w:t>
       </w:r>
       <w:r>
         <w:rPr>
@@ -1763,8 +1786,6 @@
         </w:rPr>
         <w:t>egrades testability due to the extensive use of polymorphism and the fact that its implementation is based on double dispatch</w:t>
       </w:r>
-      <w:bookmarkStart w:id="0" w:name="_GoBack"/>
-      <w:bookmarkEnd w:id="0"/>
     </w:p>
     <w:p>
       <w:pPr>
@@ -3857,6 +3878,7 @@
   <w:style w:type="character" w:default="1" w:styleId="DefaultParagraphFont">
     <w:name w:val="Default Paragraph Font"/>
     <w:uiPriority w:val="1"/>
+    <w:semiHidden/>
     <w:unhideWhenUsed/>
   </w:style>
   <w:style w:type="table" w:default="1" w:styleId="TableNormal">

</xml_diff>